<commit_message>
Guia de Estilo en Proceso
</commit_message>
<xml_diff>
--- a/Info Extra/Entrega Parcial 2/GUIA DE ESTILO.docx
+++ b/Info Extra/Entrega Parcial 2/GUIA DE ESTILO.docx
@@ -115,6 +115,310 @@
           <w:u w:val="single"/>
         </w:rPr>
       </w:pPr>
+      <w:r>
+        <w:rPr>
+          <w:rFonts w:ascii="Bahnschrift SemiBold" w:hAnsi="Bahnschrift SemiBold"/>
+          <w:b/>
+          <w:bCs/>
+          <w:noProof/>
+          <w:sz w:val="72"/>
+          <w:szCs w:val="72"/>
+          <w:u w:val="single"/>
+        </w:rPr>
+        <mc:AlternateContent>
+          <mc:Choice Requires="wps">
+            <w:drawing>
+              <wp:anchor distT="45720" distB="45720" distL="114300" distR="114300" simplePos="0" relativeHeight="251659264" behindDoc="0" locked="0" layoutInCell="1" allowOverlap="1" wp14:anchorId="06821BBB" wp14:editId="4096ADB4">
+                <wp:simplePos x="0" y="0"/>
+                <wp:positionH relativeFrom="column">
+                  <wp:posOffset>5862955</wp:posOffset>
+                </wp:positionH>
+                <wp:positionV relativeFrom="paragraph">
+                  <wp:posOffset>1125220</wp:posOffset>
+                </wp:positionV>
+                <wp:extent cx="4371975" cy="4133850"/>
+                <wp:effectExtent l="0" t="0" r="0" b="0"/>
+                <wp:wrapSquare wrapText="bothSides"/>
+                <wp:docPr id="217" name="Cuadro de texto 2"/>
+                <wp:cNvGraphicFramePr>
+                  <a:graphicFrameLocks xmlns:a="http://schemas.openxmlformats.org/drawingml/2006/main"/>
+                </wp:cNvGraphicFramePr>
+                <a:graphic xmlns:a="http://schemas.openxmlformats.org/drawingml/2006/main">
+                  <a:graphicData uri="http://schemas.microsoft.com/office/word/2010/wordprocessingShape">
+                    <wps:wsp>
+                      <wps:cNvSpPr txBox="1">
+                        <a:spLocks noChangeArrowheads="1"/>
+                      </wps:cNvSpPr>
+                      <wps:spPr bwMode="auto">
+                        <a:xfrm>
+                          <a:off x="0" y="0"/>
+                          <a:ext cx="4371975" cy="4133850"/>
+                        </a:xfrm>
+                        <a:prstGeom prst="rect">
+                          <a:avLst/>
+                        </a:prstGeom>
+                        <a:noFill/>
+                        <a:ln w="9525">
+                          <a:noFill/>
+                          <a:miter lim="800000"/>
+                          <a:headEnd/>
+                          <a:tailEnd/>
+                        </a:ln>
+                      </wps:spPr>
+                      <wps:txbx>
+                        <w:txbxContent>
+                          <w:p>
+                            <w:pPr>
+                              <w:jc w:val="center"/>
+                              <w:rPr>
+                                <w:rFonts w:ascii="Bahnschrift SemiBold" w:hAnsi="Bahnschrift SemiBold"/>
+                                <w:b/>
+                                <w:bCs/>
+                                <w:sz w:val="40"/>
+                                <w:szCs w:val="40"/>
+                              </w:rPr>
+                            </w:pPr>
+                          </w:p>
+                          <w:p>
+                            <w:pPr>
+                              <w:pStyle w:val="Prrafodelista"/>
+                              <w:numPr>
+                                <w:ilvl w:val="0"/>
+                                <w:numId w:val="1"/>
+                              </w:numPr>
+                              <w:rPr>
+                                <w:rFonts w:ascii="Arial Rounded MT Bold" w:hAnsi="Arial Rounded MT Bold"/>
+                                <w:sz w:val="44"/>
+                                <w:szCs w:val="44"/>
+                                <w:u w:val="single"/>
+                              </w:rPr>
+                            </w:pPr>
+                            <w:r>
+                              <w:rPr>
+                                <w:rFonts w:ascii="Arial Rounded MT Bold" w:hAnsi="Arial Rounded MT Bold"/>
+                                <w:sz w:val="44"/>
+                                <w:szCs w:val="44"/>
+                                <w:u w:val="single"/>
+                              </w:rPr>
+                              <w:t>PRESENTACIÓN</w:t>
+                            </w:r>
+                          </w:p>
+                          <w:p>
+                            <w:pPr>
+                              <w:pStyle w:val="Prrafodelista"/>
+                              <w:numPr>
+                                <w:ilvl w:val="0"/>
+                                <w:numId w:val="1"/>
+                              </w:numPr>
+                              <w:rPr>
+                                <w:rFonts w:ascii="Arial Rounded MT Bold" w:hAnsi="Arial Rounded MT Bold"/>
+                                <w:sz w:val="44"/>
+                                <w:szCs w:val="44"/>
+                                <w:u w:val="single"/>
+                              </w:rPr>
+                            </w:pPr>
+                            <w:r>
+                              <w:rPr>
+                                <w:rFonts w:ascii="Arial Rounded MT Bold" w:hAnsi="Arial Rounded MT Bold"/>
+                                <w:sz w:val="44"/>
+                                <w:szCs w:val="44"/>
+                                <w:u w:val="single"/>
+                              </w:rPr>
+                              <w:t xml:space="preserve">FUENTES Y COLORES </w:t>
+                            </w:r>
+                          </w:p>
+                          <w:p>
+                            <w:pPr>
+                              <w:pStyle w:val="Prrafodelista"/>
+                              <w:numPr>
+                                <w:ilvl w:val="0"/>
+                                <w:numId w:val="1"/>
+                              </w:numPr>
+                              <w:rPr>
+                                <w:rFonts w:ascii="Arial Rounded MT Bold" w:hAnsi="Arial Rounded MT Bold"/>
+                                <w:sz w:val="48"/>
+                                <w:szCs w:val="48"/>
+                                <w:u w:val="single"/>
+                              </w:rPr>
+                            </w:pPr>
+                            <w:r>
+                              <w:rPr>
+                                <w:rFonts w:ascii="Arial Rounded MT Bold" w:hAnsi="Arial Rounded MT Bold"/>
+                                <w:sz w:val="48"/>
+                                <w:szCs w:val="48"/>
+                                <w:u w:val="single"/>
+                              </w:rPr>
+                              <w:t>COMPONENTES</w:t>
+                            </w:r>
+                          </w:p>
+                          <w:p>
+                            <w:pPr>
+                              <w:pStyle w:val="Prrafodelista"/>
+                              <w:numPr>
+                                <w:ilvl w:val="0"/>
+                                <w:numId w:val="1"/>
+                              </w:numPr>
+                              <w:rPr>
+                                <w:rFonts w:ascii="Arial Rounded MT Bold" w:hAnsi="Arial Rounded MT Bold"/>
+                                <w:sz w:val="48"/>
+                                <w:szCs w:val="48"/>
+                                <w:u w:val="single"/>
+                              </w:rPr>
+                            </w:pPr>
+                            <w:r>
+                              <w:rPr>
+                                <w:rFonts w:ascii="Arial Rounded MT Bold" w:hAnsi="Arial Rounded MT Bold"/>
+                                <w:sz w:val="48"/>
+                                <w:szCs w:val="48"/>
+                                <w:u w:val="single"/>
+                              </w:rPr>
+                              <w:t>VISTAS</w:t>
+                            </w:r>
+                          </w:p>
+                          <w:p/>
+                        </w:txbxContent>
+                      </wps:txbx>
+                      <wps:bodyPr rot="0" vert="horz" wrap="square" lIns="91440" tIns="45720" rIns="91440" bIns="45720" anchor="t" anchorCtr="0">
+                        <a:noAutofit/>
+                      </wps:bodyPr>
+                    </wps:wsp>
+                  </a:graphicData>
+                </a:graphic>
+                <wp14:sizeRelH relativeFrom="margin">
+                  <wp14:pctWidth>0</wp14:pctWidth>
+                </wp14:sizeRelH>
+                <wp14:sizeRelV relativeFrom="margin">
+                  <wp14:pctHeight>0</wp14:pctHeight>
+                </wp14:sizeRelV>
+              </wp:anchor>
+            </w:drawing>
+          </mc:Choice>
+          <mc:Fallback>
+            <w:pict>
+              <v:shapetype w14:anchorId="06821BBB" id="_x0000_t202" coordsize="21600,21600" o:spt="202" path="m,l,21600r21600,l21600,xe">
+                <v:stroke joinstyle="miter"/>
+                <v:path gradientshapeok="t" o:connecttype="rect"/>
+              </v:shapetype>
+              <v:shape id="Cuadro de texto 2" o:spid="_x0000_s1026" type="#_x0000_t202" style="position:absolute;margin-left:461.65pt;margin-top:88.6pt;width:344.25pt;height:325.5pt;z-index:251659264;visibility:visible;mso-wrap-style:square;mso-width-percent:0;mso-height-percent:0;mso-wrap-distance-left:9pt;mso-wrap-distance-top:3.6pt;mso-wrap-distance-right:9pt;mso-wrap-distance-bottom:3.6pt;mso-position-horizontal:absolute;mso-position-horizontal-relative:text;mso-position-vertical:absolute;mso-position-vertical-relative:text;mso-width-percent:0;mso-height-percent:0;mso-width-relative:margin;mso-height-relative:margin;v-text-anchor:top" o:gfxdata="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" filled="f" stroked="f">
+                <v:textbox>
+                  <w:txbxContent>
+                    <w:p>
+                      <w:pPr>
+                        <w:jc w:val="center"/>
+                        <w:rPr>
+                          <w:rFonts w:ascii="Bahnschrift SemiBold" w:hAnsi="Bahnschrift SemiBold"/>
+                          <w:b/>
+                          <w:bCs/>
+                          <w:sz w:val="40"/>
+                          <w:szCs w:val="40"/>
+                        </w:rPr>
+                      </w:pPr>
+                    </w:p>
+                    <w:p>
+                      <w:pPr>
+                        <w:pStyle w:val="Prrafodelista"/>
+                        <w:numPr>
+                          <w:ilvl w:val="0"/>
+                          <w:numId w:val="1"/>
+                        </w:numPr>
+                        <w:rPr>
+                          <w:rFonts w:ascii="Arial Rounded MT Bold" w:hAnsi="Arial Rounded MT Bold"/>
+                          <w:sz w:val="44"/>
+                          <w:szCs w:val="44"/>
+                          <w:u w:val="single"/>
+                        </w:rPr>
+                      </w:pPr>
+                      <w:r>
+                        <w:rPr>
+                          <w:rFonts w:ascii="Arial Rounded MT Bold" w:hAnsi="Arial Rounded MT Bold"/>
+                          <w:sz w:val="44"/>
+                          <w:szCs w:val="44"/>
+                          <w:u w:val="single"/>
+                        </w:rPr>
+                        <w:t>PRESENTACIÓN</w:t>
+                      </w:r>
+                    </w:p>
+                    <w:p>
+                      <w:pPr>
+                        <w:pStyle w:val="Prrafodelista"/>
+                        <w:numPr>
+                          <w:ilvl w:val="0"/>
+                          <w:numId w:val="1"/>
+                        </w:numPr>
+                        <w:rPr>
+                          <w:rFonts w:ascii="Arial Rounded MT Bold" w:hAnsi="Arial Rounded MT Bold"/>
+                          <w:sz w:val="44"/>
+                          <w:szCs w:val="44"/>
+                          <w:u w:val="single"/>
+                        </w:rPr>
+                      </w:pPr>
+                      <w:r>
+                        <w:rPr>
+                          <w:rFonts w:ascii="Arial Rounded MT Bold" w:hAnsi="Arial Rounded MT Bold"/>
+                          <w:sz w:val="44"/>
+                          <w:szCs w:val="44"/>
+                          <w:u w:val="single"/>
+                        </w:rPr>
+                        <w:t xml:space="preserve">FUENTES Y COLORES </w:t>
+                      </w:r>
+                    </w:p>
+                    <w:p>
+                      <w:pPr>
+                        <w:pStyle w:val="Prrafodelista"/>
+                        <w:numPr>
+                          <w:ilvl w:val="0"/>
+                          <w:numId w:val="1"/>
+                        </w:numPr>
+                        <w:rPr>
+                          <w:rFonts w:ascii="Arial Rounded MT Bold" w:hAnsi="Arial Rounded MT Bold"/>
+                          <w:sz w:val="48"/>
+                          <w:szCs w:val="48"/>
+                          <w:u w:val="single"/>
+                        </w:rPr>
+                      </w:pPr>
+                      <w:r>
+                        <w:rPr>
+                          <w:rFonts w:ascii="Arial Rounded MT Bold" w:hAnsi="Arial Rounded MT Bold"/>
+                          <w:sz w:val="48"/>
+                          <w:szCs w:val="48"/>
+                          <w:u w:val="single"/>
+                        </w:rPr>
+                        <w:t>COMPONENTES</w:t>
+                      </w:r>
+                    </w:p>
+                    <w:p>
+                      <w:pPr>
+                        <w:pStyle w:val="Prrafodelista"/>
+                        <w:numPr>
+                          <w:ilvl w:val="0"/>
+                          <w:numId w:val="1"/>
+                        </w:numPr>
+                        <w:rPr>
+                          <w:rFonts w:ascii="Arial Rounded MT Bold" w:hAnsi="Arial Rounded MT Bold"/>
+                          <w:sz w:val="48"/>
+                          <w:szCs w:val="48"/>
+                          <w:u w:val="single"/>
+                        </w:rPr>
+                      </w:pPr>
+                      <w:r>
+                        <w:rPr>
+                          <w:rFonts w:ascii="Arial Rounded MT Bold" w:hAnsi="Arial Rounded MT Bold"/>
+                          <w:sz w:val="48"/>
+                          <w:szCs w:val="48"/>
+                          <w:u w:val="single"/>
+                        </w:rPr>
+                        <w:t>VISTAS</w:t>
+                      </w:r>
+                    </w:p>
+                    <w:p/>
+                  </w:txbxContent>
+                </v:textbox>
+                <w10:wrap type="square"/>
+              </v:shape>
+            </w:pict>
+          </mc:Fallback>
+        </mc:AlternateContent>
+      </w:r>
     </w:p>
     <w:p>
       <w:pPr>
@@ -140,18 +444,18 @@
         <mc:AlternateContent>
           <mc:Choice Requires="wps">
             <w:drawing>
-              <wp:anchor distT="45720" distB="45720" distL="114300" distR="114300" simplePos="0" relativeHeight="251659264" behindDoc="0" locked="0" layoutInCell="1" allowOverlap="1" wp14:anchorId="06821BBB" wp14:editId="53BE3EF6">
+              <wp:anchor distT="45720" distB="45720" distL="114300" distR="114300" simplePos="0" relativeHeight="251661312" behindDoc="0" locked="0" layoutInCell="1" allowOverlap="1" wp14:anchorId="22F92BDB" wp14:editId="06E1068B">
                 <wp:simplePos x="0" y="0"/>
                 <wp:positionH relativeFrom="column">
-                  <wp:posOffset>6429375</wp:posOffset>
+                  <wp:posOffset>-295275</wp:posOffset>
                 </wp:positionH>
                 <wp:positionV relativeFrom="paragraph">
-                  <wp:posOffset>346075</wp:posOffset>
+                  <wp:posOffset>269875</wp:posOffset>
                 </wp:positionV>
-                <wp:extent cx="3752850" cy="4133850"/>
+                <wp:extent cx="6372225" cy="3562350"/>
                 <wp:effectExtent l="0" t="0" r="0" b="0"/>
                 <wp:wrapSquare wrapText="bothSides"/>
-                <wp:docPr id="217" name="Cuadro de texto 2"/>
+                <wp:docPr id="549470687" name="Cuadro de texto 2"/>
                 <wp:cNvGraphicFramePr>
                   <a:graphicFrameLocks xmlns:a="http://schemas.openxmlformats.org/drawingml/2006/main"/>
                 </wp:cNvGraphicFramePr>
@@ -164,7 +468,7 @@
                       <wps:spPr bwMode="auto">
                         <a:xfrm>
                           <a:off x="0" y="0"/>
-                          <a:ext cx="3752850" cy="4133850"/>
+                          <a:ext cx="6372225" cy="3562350"/>
                         </a:xfrm>
                         <a:prstGeom prst="rect">
                           <a:avLst/>
@@ -181,161 +485,82 @@
                         <w:txbxContent>
                           <w:p>
                             <w:pPr>
-                              <w:jc w:val="center"/>
-                              <w:rPr>
-                                <w:rFonts w:ascii="Bahnschrift SemiBold" w:hAnsi="Bahnschrift SemiBold"/>
-                                <w:b/>
-                                <w:bCs/>
-                                <w:sz w:val="40"/>
-                                <w:szCs w:val="40"/>
+                              <w:jc w:val="both"/>
+                              <w:rPr>
+                                <w:sz w:val="36"/>
+                                <w:szCs w:val="36"/>
                               </w:rPr>
                             </w:pPr>
+                            <w:r>
+                              <w:rPr>
+                                <w:sz w:val="36"/>
+                                <w:szCs w:val="36"/>
+                              </w:rPr>
+                              <w:t xml:space="preserve">Esta será la guía de estilos del proyecto </w:t>
+                            </w:r>
+                            <w:proofErr w:type="spellStart"/>
+                            <w:r>
+                              <w:rPr>
+                                <w:sz w:val="36"/>
+                                <w:szCs w:val="36"/>
+                              </w:rPr>
+                              <w:t>MotoWiki</w:t>
+                            </w:r>
+                            <w:proofErr w:type="spellEnd"/>
+                            <w:r>
+                              <w:rPr>
+                                <w:sz w:val="36"/>
+                                <w:szCs w:val="36"/>
+                              </w:rPr>
+                              <w:t>.</w:t>
+                            </w:r>
+                            <w:r>
+                              <w:rPr>
+                                <w:sz w:val="36"/>
+                                <w:szCs w:val="36"/>
+                              </w:rPr>
+                              <w:t xml:space="preserve"> (TFG – 2º DAW).</w:t>
+                            </w:r>
                           </w:p>
                           <w:p>
                             <w:pPr>
-                              <w:pStyle w:val="Prrafodelista"/>
-                              <w:numPr>
-                                <w:ilvl w:val="0"/>
-                                <w:numId w:val="1"/>
-                              </w:numPr>
-                              <w:rPr>
-                                <w:rFonts w:ascii="Arial Rounded MT Bold" w:hAnsi="Arial Rounded MT Bold"/>
-                                <w:sz w:val="48"/>
-                                <w:szCs w:val="48"/>
-                                <w:u w:val="single"/>
+                              <w:jc w:val="both"/>
+                              <w:rPr>
+                                <w:sz w:val="36"/>
+                                <w:szCs w:val="36"/>
                               </w:rPr>
                             </w:pPr>
                             <w:r>
                               <w:rPr>
-                                <w:rFonts w:ascii="Arial Rounded MT Bold" w:hAnsi="Arial Rounded MT Bold"/>
-                                <w:sz w:val="48"/>
-                                <w:szCs w:val="48"/>
-                                <w:u w:val="single"/>
-                              </w:rPr>
-                              <w:t>PRESENTACIÓN</w:t>
+                                <w:sz w:val="36"/>
+                                <w:szCs w:val="36"/>
+                              </w:rPr>
+                              <w:t>La idea principal del proyecto es tener una aplicación web en la que poder consultar toda la información que necesites sobre tus motocicletas favoritas, no comercializándolo y siendo bastante amigable con nuevos usuarios o personas con pocos conocimientos sobre este mundo.</w:t>
                             </w:r>
                           </w:p>
                           <w:p>
                             <w:pPr>
-                              <w:pStyle w:val="Prrafodelista"/>
-                              <w:numPr>
-                                <w:ilvl w:val="0"/>
-                                <w:numId w:val="1"/>
-                              </w:numPr>
-                              <w:rPr>
-                                <w:rFonts w:ascii="Arial Rounded MT Bold" w:hAnsi="Arial Rounded MT Bold"/>
-                                <w:sz w:val="48"/>
-                                <w:szCs w:val="48"/>
-                                <w:u w:val="single"/>
+                              <w:jc w:val="both"/>
+                              <w:rPr>
+                                <w:sz w:val="36"/>
+                                <w:szCs w:val="36"/>
                               </w:rPr>
                             </w:pPr>
                             <w:r>
                               <w:rPr>
-                                <w:rFonts w:ascii="Arial Rounded MT Bold" w:hAnsi="Arial Rounded MT Bold"/>
-                                <w:sz w:val="48"/>
-                                <w:szCs w:val="48"/>
-                                <w:u w:val="single"/>
-                              </w:rPr>
-                              <w:t>GUIA DE ESTILO</w:t>
+                                <w:sz w:val="36"/>
+                                <w:szCs w:val="36"/>
+                              </w:rPr>
+                              <w:t>En esta guía encontraremos desde la elección de fuentes</w:t>
+                            </w:r>
+                            <w:r>
+                              <w:rPr>
+                                <w:sz w:val="36"/>
+                                <w:szCs w:val="36"/>
+                              </w:rPr>
+                              <w:t>, colores de la página y logos, hasta todas las vistas que tendrá la página, pasando por componentes como botones, desplegables o pop-ups entre otros.</w:t>
                             </w:r>
                           </w:p>
-                          <w:p>
-                            <w:pPr>
-                              <w:pStyle w:val="Prrafodelista"/>
-                              <w:numPr>
-                                <w:ilvl w:val="0"/>
-                                <w:numId w:val="1"/>
-                              </w:numPr>
-                              <w:rPr>
-                                <w:rFonts w:ascii="Arial Rounded MT Bold" w:hAnsi="Arial Rounded MT Bold"/>
-                                <w:sz w:val="48"/>
-                                <w:szCs w:val="48"/>
-                                <w:u w:val="single"/>
-                              </w:rPr>
-                            </w:pPr>
-                            <w:r>
-                              <w:rPr>
-                                <w:rFonts w:ascii="Arial Rounded MT Bold" w:hAnsi="Arial Rounded MT Bold"/>
-                                <w:sz w:val="48"/>
-                                <w:szCs w:val="48"/>
-                                <w:u w:val="single"/>
-                              </w:rPr>
-                              <w:t>SKETCH</w:t>
-                            </w:r>
-                          </w:p>
-                          <w:p>
-                            <w:pPr>
-                              <w:pStyle w:val="Prrafodelista"/>
-                              <w:numPr>
-                                <w:ilvl w:val="0"/>
-                                <w:numId w:val="1"/>
-                              </w:numPr>
-                              <w:rPr>
-                                <w:rFonts w:ascii="Arial Rounded MT Bold" w:hAnsi="Arial Rounded MT Bold"/>
-                                <w:sz w:val="48"/>
-                                <w:szCs w:val="48"/>
-                                <w:u w:val="single"/>
-                              </w:rPr>
-                            </w:pPr>
-                            <w:r>
-                              <w:rPr>
-                                <w:rFonts w:ascii="Arial Rounded MT Bold" w:hAnsi="Arial Rounded MT Bold"/>
-                                <w:sz w:val="48"/>
-                                <w:szCs w:val="48"/>
-                                <w:u w:val="single"/>
-                              </w:rPr>
-                              <w:t>WIREFRAME</w:t>
-                            </w:r>
-                          </w:p>
-                          <w:p>
-                            <w:pPr>
-                              <w:pStyle w:val="Prrafodelista"/>
-                              <w:numPr>
-                                <w:ilvl w:val="0"/>
-                                <w:numId w:val="1"/>
-                              </w:numPr>
-                              <w:rPr>
-                                <w:rFonts w:ascii="Arial Rounded MT Bold" w:hAnsi="Arial Rounded MT Bold"/>
-                                <w:sz w:val="48"/>
-                                <w:szCs w:val="48"/>
-                                <w:u w:val="single"/>
-                              </w:rPr>
-                            </w:pPr>
-                            <w:r>
-                              <w:rPr>
-                                <w:rFonts w:ascii="Arial Rounded MT Bold" w:hAnsi="Arial Rounded MT Bold"/>
-                                <w:sz w:val="48"/>
-                                <w:szCs w:val="48"/>
-                                <w:u w:val="single"/>
-                              </w:rPr>
-                              <w:t>MOCK-UP</w:t>
-                            </w:r>
-                          </w:p>
-                          <w:p>
-                            <w:pPr>
-                              <w:pStyle w:val="Prrafodelista"/>
-                              <w:numPr>
-                                <w:ilvl w:val="0"/>
-                                <w:numId w:val="1"/>
-                              </w:numPr>
-                              <w:rPr>
-                                <w:rFonts w:ascii="Arial Rounded MT Bold" w:hAnsi="Arial Rounded MT Bold"/>
-                                <w:sz w:val="48"/>
-                                <w:szCs w:val="48"/>
-                                <w:u w:val="single"/>
-                              </w:rPr>
-                            </w:pPr>
-                            <w:r>
-                              <w:rPr>
-                                <w:rFonts w:ascii="Arial Rounded MT Bold" w:hAnsi="Arial Rounded MT Bold"/>
-                                <w:sz w:val="48"/>
-                                <w:szCs w:val="48"/>
-                                <w:u w:val="single"/>
-                              </w:rPr>
-                              <w:t>SOURCES</w:t>
-                            </w:r>
-                          </w:p>
-                          <w:p/>
                         </w:txbxContent>
                       </wps:txbx>
                       <wps:bodyPr rot="0" vert="horz" wrap="square" lIns="91440" tIns="45720" rIns="91440" bIns="45720" anchor="t" anchorCtr="0">
@@ -355,170 +580,87 @@
           </mc:Choice>
           <mc:Fallback>
             <w:pict>
-              <v:shapetype w14:anchorId="06821BBB" id="_x0000_t202" coordsize="21600,21600" o:spt="202" path="m,l,21600r21600,l21600,xe">
-                <v:stroke joinstyle="miter"/>
-                <v:path gradientshapeok="t" o:connecttype="rect"/>
-              </v:shapetype>
-              <v:shape id="Cuadro de texto 2" o:spid="_x0000_s1026" type="#_x0000_t202" style="position:absolute;margin-left:506.25pt;margin-top:27.25pt;width:295.5pt;height:325.5pt;z-index:251659264;visibility:visible;mso-wrap-style:square;mso-width-percent:0;mso-height-percent:0;mso-wrap-distance-left:9pt;mso-wrap-distance-top:3.6pt;mso-wrap-distance-right:9pt;mso-wrap-distance-bottom:3.6pt;mso-position-horizontal:absolute;mso-position-horizontal-relative:text;mso-position-vertical:absolute;mso-position-vertical-relative:text;mso-width-percent:0;mso-height-percent:0;mso-width-relative:margin;mso-height-relative:margin;v-text-anchor:top" o:gfxdata="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" filled="f" stroked="f">
+              <v:shape w14:anchorId="22F92BDB" id="_x0000_s1027" type="#_x0000_t202" style="position:absolute;margin-left:-23.25pt;margin-top:21.25pt;width:501.75pt;height:280.5pt;z-index:251661312;visibility:visible;mso-wrap-style:square;mso-width-percent:0;mso-height-percent:0;mso-wrap-distance-left:9pt;mso-wrap-distance-top:3.6pt;mso-wrap-distance-right:9pt;mso-wrap-distance-bottom:3.6pt;mso-position-horizontal:absolute;mso-position-horizontal-relative:text;mso-position-vertical:absolute;mso-position-vertical-relative:text;mso-width-percent:0;mso-height-percent:0;mso-width-relative:margin;mso-height-relative:margin;v-text-anchor:top" o:gfxdata="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" filled="f" stroked="f">
                 <v:textbox>
                   <w:txbxContent>
                     <w:p>
                       <w:pPr>
-                        <w:jc w:val="center"/>
-                        <w:rPr>
-                          <w:rFonts w:ascii="Bahnschrift SemiBold" w:hAnsi="Bahnschrift SemiBold"/>
-                          <w:b/>
-                          <w:bCs/>
-                          <w:sz w:val="40"/>
-                          <w:szCs w:val="40"/>
+                        <w:jc w:val="both"/>
+                        <w:rPr>
+                          <w:sz w:val="36"/>
+                          <w:szCs w:val="36"/>
                         </w:rPr>
                       </w:pPr>
+                      <w:r>
+                        <w:rPr>
+                          <w:sz w:val="36"/>
+                          <w:szCs w:val="36"/>
+                        </w:rPr>
+                        <w:t xml:space="preserve">Esta será la guía de estilos del proyecto </w:t>
+                      </w:r>
+                      <w:proofErr w:type="spellStart"/>
+                      <w:r>
+                        <w:rPr>
+                          <w:sz w:val="36"/>
+                          <w:szCs w:val="36"/>
+                        </w:rPr>
+                        <w:t>MotoWiki</w:t>
+                      </w:r>
+                      <w:proofErr w:type="spellEnd"/>
+                      <w:r>
+                        <w:rPr>
+                          <w:sz w:val="36"/>
+                          <w:szCs w:val="36"/>
+                        </w:rPr>
+                        <w:t>.</w:t>
+                      </w:r>
+                      <w:r>
+                        <w:rPr>
+                          <w:sz w:val="36"/>
+                          <w:szCs w:val="36"/>
+                        </w:rPr>
+                        <w:t xml:space="preserve"> (TFG – 2º DAW).</w:t>
+                      </w:r>
                     </w:p>
                     <w:p>
                       <w:pPr>
-                        <w:pStyle w:val="Prrafodelista"/>
-                        <w:numPr>
-                          <w:ilvl w:val="0"/>
-                          <w:numId w:val="1"/>
-                        </w:numPr>
-                        <w:rPr>
-                          <w:rFonts w:ascii="Arial Rounded MT Bold" w:hAnsi="Arial Rounded MT Bold"/>
-                          <w:sz w:val="48"/>
-                          <w:szCs w:val="48"/>
-                          <w:u w:val="single"/>
+                        <w:jc w:val="both"/>
+                        <w:rPr>
+                          <w:sz w:val="36"/>
+                          <w:szCs w:val="36"/>
                         </w:rPr>
                       </w:pPr>
                       <w:r>
                         <w:rPr>
-                          <w:rFonts w:ascii="Arial Rounded MT Bold" w:hAnsi="Arial Rounded MT Bold"/>
-                          <w:sz w:val="48"/>
-                          <w:szCs w:val="48"/>
-                          <w:u w:val="single"/>
-                        </w:rPr>
-                        <w:t>PRESENTACIÓN</w:t>
+                          <w:sz w:val="36"/>
+                          <w:szCs w:val="36"/>
+                        </w:rPr>
+                        <w:t>La idea principal del proyecto es tener una aplicación web en la que poder consultar toda la información que necesites sobre tus motocicletas favoritas, no comercializándolo y siendo bastante amigable con nuevos usuarios o personas con pocos conocimientos sobre este mundo.</w:t>
                       </w:r>
                     </w:p>
                     <w:p>
                       <w:pPr>
-                        <w:pStyle w:val="Prrafodelista"/>
-                        <w:numPr>
-                          <w:ilvl w:val="0"/>
-                          <w:numId w:val="1"/>
-                        </w:numPr>
-                        <w:rPr>
-                          <w:rFonts w:ascii="Arial Rounded MT Bold" w:hAnsi="Arial Rounded MT Bold"/>
-                          <w:sz w:val="48"/>
-                          <w:szCs w:val="48"/>
-                          <w:u w:val="single"/>
+                        <w:jc w:val="both"/>
+                        <w:rPr>
+                          <w:sz w:val="36"/>
+                          <w:szCs w:val="36"/>
                         </w:rPr>
                       </w:pPr>
                       <w:r>
                         <w:rPr>
-                          <w:rFonts w:ascii="Arial Rounded MT Bold" w:hAnsi="Arial Rounded MT Bold"/>
-                          <w:sz w:val="48"/>
-                          <w:szCs w:val="48"/>
-                          <w:u w:val="single"/>
-                        </w:rPr>
-                        <w:t>GUIA DE ESTILO</w:t>
+                          <w:sz w:val="36"/>
+                          <w:szCs w:val="36"/>
+                        </w:rPr>
+                        <w:t>En esta guía encontraremos desde la elección de fuentes</w:t>
+                      </w:r>
+                      <w:r>
+                        <w:rPr>
+                          <w:sz w:val="36"/>
+                          <w:szCs w:val="36"/>
+                        </w:rPr>
+                        <w:t>, colores de la página y logos, hasta todas las vistas que tendrá la página, pasando por componentes como botones, desplegables o pop-ups entre otros.</w:t>
                       </w:r>
                     </w:p>
-                    <w:p>
-                      <w:pPr>
-                        <w:pStyle w:val="Prrafodelista"/>
-                        <w:numPr>
-                          <w:ilvl w:val="0"/>
-                          <w:numId w:val="1"/>
-                        </w:numPr>
-                        <w:rPr>
-                          <w:rFonts w:ascii="Arial Rounded MT Bold" w:hAnsi="Arial Rounded MT Bold"/>
-                          <w:sz w:val="48"/>
-                          <w:szCs w:val="48"/>
-                          <w:u w:val="single"/>
-                        </w:rPr>
-                      </w:pPr>
-                      <w:r>
-                        <w:rPr>
-                          <w:rFonts w:ascii="Arial Rounded MT Bold" w:hAnsi="Arial Rounded MT Bold"/>
-                          <w:sz w:val="48"/>
-                          <w:szCs w:val="48"/>
-                          <w:u w:val="single"/>
-                        </w:rPr>
-                        <w:t>SKETCH</w:t>
-                      </w:r>
-                    </w:p>
-                    <w:p>
-                      <w:pPr>
-                        <w:pStyle w:val="Prrafodelista"/>
-                        <w:numPr>
-                          <w:ilvl w:val="0"/>
-                          <w:numId w:val="1"/>
-                        </w:numPr>
-                        <w:rPr>
-                          <w:rFonts w:ascii="Arial Rounded MT Bold" w:hAnsi="Arial Rounded MT Bold"/>
-                          <w:sz w:val="48"/>
-                          <w:szCs w:val="48"/>
-                          <w:u w:val="single"/>
-                        </w:rPr>
-                      </w:pPr>
-                      <w:r>
-                        <w:rPr>
-                          <w:rFonts w:ascii="Arial Rounded MT Bold" w:hAnsi="Arial Rounded MT Bold"/>
-                          <w:sz w:val="48"/>
-                          <w:szCs w:val="48"/>
-                          <w:u w:val="single"/>
-                        </w:rPr>
-                        <w:t>WIREFRAME</w:t>
-                      </w:r>
-                    </w:p>
-                    <w:p>
-                      <w:pPr>
-                        <w:pStyle w:val="Prrafodelista"/>
-                        <w:numPr>
-                          <w:ilvl w:val="0"/>
-                          <w:numId w:val="1"/>
-                        </w:numPr>
-                        <w:rPr>
-                          <w:rFonts w:ascii="Arial Rounded MT Bold" w:hAnsi="Arial Rounded MT Bold"/>
-                          <w:sz w:val="48"/>
-                          <w:szCs w:val="48"/>
-                          <w:u w:val="single"/>
-                        </w:rPr>
-                      </w:pPr>
-                      <w:r>
-                        <w:rPr>
-                          <w:rFonts w:ascii="Arial Rounded MT Bold" w:hAnsi="Arial Rounded MT Bold"/>
-                          <w:sz w:val="48"/>
-                          <w:szCs w:val="48"/>
-                          <w:u w:val="single"/>
-                        </w:rPr>
-                        <w:t>MOCK-UP</w:t>
-                      </w:r>
-                    </w:p>
-                    <w:p>
-                      <w:pPr>
-                        <w:pStyle w:val="Prrafodelista"/>
-                        <w:numPr>
-                          <w:ilvl w:val="0"/>
-                          <w:numId w:val="1"/>
-                        </w:numPr>
-                        <w:rPr>
-                          <w:rFonts w:ascii="Arial Rounded MT Bold" w:hAnsi="Arial Rounded MT Bold"/>
-                          <w:sz w:val="48"/>
-                          <w:szCs w:val="48"/>
-                          <w:u w:val="single"/>
-                        </w:rPr>
-                      </w:pPr>
-                      <w:r>
-                        <w:rPr>
-                          <w:rFonts w:ascii="Arial Rounded MT Bold" w:hAnsi="Arial Rounded MT Bold"/>
-                          <w:sz w:val="48"/>
-                          <w:szCs w:val="48"/>
-                          <w:u w:val="single"/>
-                        </w:rPr>
-                        <w:t>SOURCES</w:t>
-                      </w:r>
-                    </w:p>
-                    <w:p/>
                   </w:txbxContent>
                 </v:textbox>
                 <w10:wrap type="square"/>
@@ -526,6 +668,1907 @@
             </w:pict>
           </mc:Fallback>
         </mc:AlternateContent>
+      </w:r>
+    </w:p>
+    <w:p>
+      <w:pPr>
+        <w:rPr>
+          <w:rFonts w:ascii="Bahnschrift SemiBold" w:hAnsi="Bahnschrift SemiBold"/>
+          <w:b/>
+          <w:bCs/>
+          <w:sz w:val="72"/>
+          <w:szCs w:val="72"/>
+          <w:u w:val="single"/>
+        </w:rPr>
+      </w:pPr>
+      <w:r>
+        <w:rPr>
+          <w:rFonts w:ascii="Bahnschrift SemiBold" w:hAnsi="Bahnschrift SemiBold"/>
+          <w:b/>
+          <w:bCs/>
+          <w:sz w:val="72"/>
+          <w:szCs w:val="72"/>
+          <w:u w:val="single"/>
+        </w:rPr>
+        <w:br w:type="page"/>
+      </w:r>
+    </w:p>
+    <w:p>
+      <w:pPr>
+        <w:rPr>
+          <w:rFonts w:ascii="Bahnschrift SemiBold" w:hAnsi="Bahnschrift SemiBold"/>
+          <w:b/>
+          <w:bCs/>
+          <w:sz w:val="72"/>
+          <w:szCs w:val="72"/>
+          <w:u w:val="single"/>
+        </w:rPr>
+      </w:pPr>
+      <w:r>
+        <w:rPr>
+          <w:rFonts w:ascii="Bahnschrift SemiBold" w:hAnsi="Bahnschrift SemiBold"/>
+          <w:b/>
+          <w:bCs/>
+          <w:sz w:val="72"/>
+          <w:szCs w:val="72"/>
+          <w:u w:val="single"/>
+        </w:rPr>
+        <w:lastRenderedPageBreak/>
+        <w:drawing>
+          <wp:anchor distT="0" distB="0" distL="114300" distR="114300" simplePos="0" relativeHeight="251664384" behindDoc="1" locked="0" layoutInCell="1" allowOverlap="1" wp14:anchorId="4E4CBBAF" wp14:editId="1CA760D6">
+            <wp:simplePos x="0" y="0"/>
+            <wp:positionH relativeFrom="column">
+              <wp:posOffset>133350</wp:posOffset>
+            </wp:positionH>
+            <wp:positionV relativeFrom="paragraph">
+              <wp:posOffset>1828800</wp:posOffset>
+            </wp:positionV>
+            <wp:extent cx="9312128" cy="1143000"/>
+            <wp:effectExtent l="0" t="0" r="3810" b="0"/>
+            <wp:wrapNone/>
+            <wp:docPr id="1307672653" name="Imagen 1"/>
+            <wp:cNvGraphicFramePr>
+              <a:graphicFrameLocks xmlns:a="http://schemas.openxmlformats.org/drawingml/2006/main" noChangeAspect="1"/>
+            </wp:cNvGraphicFramePr>
+            <a:graphic xmlns:a="http://schemas.openxmlformats.org/drawingml/2006/main">
+              <a:graphicData uri="http://schemas.openxmlformats.org/drawingml/2006/picture">
+                <pic:pic xmlns:pic="http://schemas.openxmlformats.org/drawingml/2006/picture">
+                  <pic:nvPicPr>
+                    <pic:cNvPr id="1307672653" name=""/>
+                    <pic:cNvPicPr/>
+                  </pic:nvPicPr>
+                  <pic:blipFill rotWithShape="1">
+                    <a:blip r:embed="rId7">
+                      <a:extLst>
+                        <a:ext uri="{28A0092B-C50C-407E-A947-70E740481C1C}">
+                          <a14:useLocalDpi xmlns:a14="http://schemas.microsoft.com/office/drawing/2010/main" val="0"/>
+                        </a:ext>
+                      </a:extLst>
+                    </a:blip>
+                    <a:srcRect b="4882"/>
+                    <a:stretch/>
+                  </pic:blipFill>
+                  <pic:spPr bwMode="auto">
+                    <a:xfrm>
+                      <a:off x="0" y="0"/>
+                      <a:ext cx="9312128" cy="1143000"/>
+                    </a:xfrm>
+                    <a:prstGeom prst="rect">
+                      <a:avLst/>
+                    </a:prstGeom>
+                    <a:ln>
+                      <a:noFill/>
+                    </a:ln>
+                    <a:extLst>
+                      <a:ext uri="{53640926-AAD7-44D8-BBD7-CCE9431645EC}">
+                        <a14:shadowObscured xmlns:a14="http://schemas.microsoft.com/office/drawing/2010/main"/>
+                      </a:ext>
+                    </a:extLst>
+                  </pic:spPr>
+                </pic:pic>
+              </a:graphicData>
+            </a:graphic>
+            <wp14:sizeRelH relativeFrom="page">
+              <wp14:pctWidth>0</wp14:pctWidth>
+            </wp14:sizeRelH>
+            <wp14:sizeRelV relativeFrom="page">
+              <wp14:pctHeight>0</wp14:pctHeight>
+            </wp14:sizeRelV>
+          </wp:anchor>
+        </w:drawing>
+      </w:r>
+      <w:r>
+        <w:rPr>
+          <w:rFonts w:ascii="Bahnschrift SemiBold" w:hAnsi="Bahnschrift SemiBold"/>
+          <w:b/>
+          <w:bCs/>
+          <w:noProof/>
+          <w:sz w:val="72"/>
+          <w:szCs w:val="72"/>
+          <w:u w:val="single"/>
+        </w:rPr>
+        <mc:AlternateContent>
+          <mc:Choice Requires="wps">
+            <w:drawing>
+              <wp:anchor distT="45720" distB="45720" distL="114300" distR="114300" simplePos="0" relativeHeight="251663360" behindDoc="0" locked="0" layoutInCell="1" allowOverlap="1" wp14:anchorId="2906EC7D" wp14:editId="5AA8F313">
+                <wp:simplePos x="0" y="0"/>
+                <wp:positionH relativeFrom="column">
+                  <wp:posOffset>-635</wp:posOffset>
+                </wp:positionH>
+                <wp:positionV relativeFrom="paragraph">
+                  <wp:posOffset>742950</wp:posOffset>
+                </wp:positionV>
+                <wp:extent cx="9496425" cy="1162050"/>
+                <wp:effectExtent l="0" t="0" r="0" b="0"/>
+                <wp:wrapSquare wrapText="bothSides"/>
+                <wp:docPr id="1214284307" name="Cuadro de texto 2"/>
+                <wp:cNvGraphicFramePr>
+                  <a:graphicFrameLocks xmlns:a="http://schemas.openxmlformats.org/drawingml/2006/main"/>
+                </wp:cNvGraphicFramePr>
+                <a:graphic xmlns:a="http://schemas.openxmlformats.org/drawingml/2006/main">
+                  <a:graphicData uri="http://schemas.microsoft.com/office/word/2010/wordprocessingShape">
+                    <wps:wsp>
+                      <wps:cNvSpPr txBox="1">
+                        <a:spLocks noChangeArrowheads="1"/>
+                      </wps:cNvSpPr>
+                      <wps:spPr bwMode="auto">
+                        <a:xfrm>
+                          <a:off x="0" y="0"/>
+                          <a:ext cx="9496425" cy="1162050"/>
+                        </a:xfrm>
+                        <a:prstGeom prst="rect">
+                          <a:avLst/>
+                        </a:prstGeom>
+                        <a:noFill/>
+                        <a:ln w="9525">
+                          <a:noFill/>
+                          <a:miter lim="800000"/>
+                          <a:headEnd/>
+                          <a:tailEnd/>
+                        </a:ln>
+                      </wps:spPr>
+                      <wps:txbx>
+                        <w:txbxContent>
+                          <w:p>
+                            <w:pPr>
+                              <w:jc w:val="both"/>
+                              <w:rPr>
+                                <w:sz w:val="36"/>
+                                <w:szCs w:val="36"/>
+                              </w:rPr>
+                            </w:pPr>
+                            <w:r>
+                              <w:rPr>
+                                <w:sz w:val="36"/>
+                                <w:szCs w:val="36"/>
+                              </w:rPr>
+                              <w:t>Al principio se estuvo tomando la decisión de usar colores rojos y azules, ya que estos son los colores característicos de uno de los modelos más populares actualmente, pero finalmente nos quedamos con un naranja, mucho más compatible con el azul usado.</w:t>
+                            </w:r>
+                          </w:p>
+                        </w:txbxContent>
+                      </wps:txbx>
+                      <wps:bodyPr rot="0" vert="horz" wrap="square" lIns="91440" tIns="45720" rIns="91440" bIns="45720" anchor="t" anchorCtr="0">
+                        <a:noAutofit/>
+                      </wps:bodyPr>
+                    </wps:wsp>
+                  </a:graphicData>
+                </a:graphic>
+                <wp14:sizeRelH relativeFrom="margin">
+                  <wp14:pctWidth>0</wp14:pctWidth>
+                </wp14:sizeRelH>
+                <wp14:sizeRelV relativeFrom="margin">
+                  <wp14:pctHeight>0</wp14:pctHeight>
+                </wp14:sizeRelV>
+              </wp:anchor>
+            </w:drawing>
+          </mc:Choice>
+          <mc:Fallback>
+            <w:pict>
+              <v:shape w14:anchorId="2906EC7D" id="_x0000_s1028" type="#_x0000_t202" style="position:absolute;margin-left:-.05pt;margin-top:58.5pt;width:747.75pt;height:91.5pt;z-index:251663360;visibility:visible;mso-wrap-style:square;mso-width-percent:0;mso-height-percent:0;mso-wrap-distance-left:9pt;mso-wrap-distance-top:3.6pt;mso-wrap-distance-right:9pt;mso-wrap-distance-bottom:3.6pt;mso-position-horizontal:absolute;mso-position-horizontal-relative:text;mso-position-vertical:absolute;mso-position-vertical-relative:text;mso-width-percent:0;mso-height-percent:0;mso-width-relative:margin;mso-height-relative:margin;v-text-anchor:top" o:gfxdata="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" filled="f" stroked="f">
+                <v:textbox>
+                  <w:txbxContent>
+                    <w:p>
+                      <w:pPr>
+                        <w:jc w:val="both"/>
+                        <w:rPr>
+                          <w:sz w:val="36"/>
+                          <w:szCs w:val="36"/>
+                        </w:rPr>
+                      </w:pPr>
+                      <w:r>
+                        <w:rPr>
+                          <w:sz w:val="36"/>
+                          <w:szCs w:val="36"/>
+                        </w:rPr>
+                        <w:t>Al principio se estuvo tomando la decisión de usar colores rojos y azules, ya que estos son los colores característicos de uno de los modelos más populares actualmente, pero finalmente nos quedamos con un naranja, mucho más compatible con el azul usado.</w:t>
+                      </w:r>
+                    </w:p>
+                  </w:txbxContent>
+                </v:textbox>
+                <w10:wrap type="square"/>
+              </v:shape>
+            </w:pict>
+          </mc:Fallback>
+        </mc:AlternateContent>
+      </w:r>
+      <w:r>
+        <w:rPr>
+          <w:rFonts w:ascii="Bahnschrift SemiBold" w:hAnsi="Bahnschrift SemiBold"/>
+          <w:b/>
+          <w:bCs/>
+          <w:sz w:val="72"/>
+          <w:szCs w:val="72"/>
+          <w:u w:val="single"/>
+        </w:rPr>
+        <w:t>FUENTES Y COLORES</w:t>
+      </w:r>
+    </w:p>
+    <w:p>
+      <w:pPr>
+        <w:rPr>
+          <w:rFonts w:ascii="Bahnschrift SemiBold" w:hAnsi="Bahnschrift SemiBold"/>
+          <w:b/>
+          <w:bCs/>
+          <w:sz w:val="72"/>
+          <w:szCs w:val="72"/>
+          <w:u w:val="single"/>
+        </w:rPr>
+      </w:pPr>
+    </w:p>
+    <w:p>
+      <w:pPr>
+        <w:rPr>
+          <w:rFonts w:ascii="Bahnschrift SemiBold" w:hAnsi="Bahnschrift SemiBold"/>
+          <w:b/>
+          <w:bCs/>
+          <w:sz w:val="72"/>
+          <w:szCs w:val="72"/>
+          <w:u w:val="single"/>
+        </w:rPr>
+      </w:pPr>
+    </w:p>
+    <w:p>
+      <w:r>
+        <w:rPr>
+          <w:rFonts w:ascii="Bahnschrift SemiBold" w:hAnsi="Bahnschrift SemiBold"/>
+          <w:b/>
+          <w:bCs/>
+          <w:sz w:val="72"/>
+          <w:szCs w:val="72"/>
+          <w:u w:val="single"/>
+        </w:rPr>
+        <w:drawing>
+          <wp:anchor distT="0" distB="0" distL="114300" distR="114300" simplePos="0" relativeHeight="251667456" behindDoc="0" locked="0" layoutInCell="1" allowOverlap="1" wp14:anchorId="4CA1F047" wp14:editId="7C30C831">
+            <wp:simplePos x="0" y="0"/>
+            <wp:positionH relativeFrom="column">
+              <wp:posOffset>6724650</wp:posOffset>
+            </wp:positionH>
+            <wp:positionV relativeFrom="paragraph">
+              <wp:posOffset>1888490</wp:posOffset>
+            </wp:positionV>
+            <wp:extent cx="3305175" cy="833755"/>
+            <wp:effectExtent l="0" t="0" r="9525" b="4445"/>
+            <wp:wrapThrough wrapText="bothSides">
+              <wp:wrapPolygon edited="0">
+                <wp:start x="0" y="0"/>
+                <wp:lineTo x="0" y="21222"/>
+                <wp:lineTo x="21538" y="21222"/>
+                <wp:lineTo x="21538" y="0"/>
+                <wp:lineTo x="0" y="0"/>
+              </wp:wrapPolygon>
+            </wp:wrapThrough>
+            <wp:docPr id="754328863" name="Imagen 1"/>
+            <wp:cNvGraphicFramePr>
+              <a:graphicFrameLocks xmlns:a="http://schemas.openxmlformats.org/drawingml/2006/main" noChangeAspect="1"/>
+            </wp:cNvGraphicFramePr>
+            <a:graphic xmlns:a="http://schemas.openxmlformats.org/drawingml/2006/main">
+              <a:graphicData uri="http://schemas.openxmlformats.org/drawingml/2006/picture">
+                <pic:pic xmlns:pic="http://schemas.openxmlformats.org/drawingml/2006/picture">
+                  <pic:nvPicPr>
+                    <pic:cNvPr id="754328863" name=""/>
+                    <pic:cNvPicPr/>
+                  </pic:nvPicPr>
+                  <pic:blipFill>
+                    <a:blip r:embed="rId8">
+                      <a:extLst>
+                        <a:ext uri="{28A0092B-C50C-407E-A947-70E740481C1C}">
+                          <a14:useLocalDpi xmlns:a14="http://schemas.microsoft.com/office/drawing/2010/main" val="0"/>
+                        </a:ext>
+                      </a:extLst>
+                    </a:blip>
+                    <a:stretch>
+                      <a:fillRect/>
+                    </a:stretch>
+                  </pic:blipFill>
+                  <pic:spPr>
+                    <a:xfrm>
+                      <a:off x="0" y="0"/>
+                      <a:ext cx="3305175" cy="833755"/>
+                    </a:xfrm>
+                    <a:prstGeom prst="rect">
+                      <a:avLst/>
+                    </a:prstGeom>
+                  </pic:spPr>
+                </pic:pic>
+              </a:graphicData>
+            </a:graphic>
+            <wp14:sizeRelH relativeFrom="page">
+              <wp14:pctWidth>0</wp14:pctWidth>
+            </wp14:sizeRelH>
+            <wp14:sizeRelV relativeFrom="page">
+              <wp14:pctHeight>0</wp14:pctHeight>
+            </wp14:sizeRelV>
+          </wp:anchor>
+        </w:drawing>
+      </w:r>
+      <w:r>
+        <w:rPr>
+          <w:rFonts w:ascii="Bahnschrift SemiBold" w:hAnsi="Bahnschrift SemiBold"/>
+          <w:b/>
+          <w:bCs/>
+          <w:sz w:val="72"/>
+          <w:szCs w:val="72"/>
+          <w:u w:val="single"/>
+        </w:rPr>
+        <w:drawing>
+          <wp:anchor distT="0" distB="0" distL="114300" distR="114300" simplePos="0" relativeHeight="251670528" behindDoc="0" locked="0" layoutInCell="1" allowOverlap="1" wp14:anchorId="393A89E5" wp14:editId="790AE754">
+            <wp:simplePos x="0" y="0"/>
+            <wp:positionH relativeFrom="column">
+              <wp:posOffset>3352800</wp:posOffset>
+            </wp:positionH>
+            <wp:positionV relativeFrom="paragraph">
+              <wp:posOffset>1640840</wp:posOffset>
+            </wp:positionV>
+            <wp:extent cx="3209925" cy="1312545"/>
+            <wp:effectExtent l="0" t="0" r="9525" b="1905"/>
+            <wp:wrapThrough wrapText="bothSides">
+              <wp:wrapPolygon edited="0">
+                <wp:start x="0" y="0"/>
+                <wp:lineTo x="0" y="21318"/>
+                <wp:lineTo x="21536" y="21318"/>
+                <wp:lineTo x="21536" y="0"/>
+                <wp:lineTo x="0" y="0"/>
+              </wp:wrapPolygon>
+            </wp:wrapThrough>
+            <wp:docPr id="2146654292" name="Imagen 1"/>
+            <wp:cNvGraphicFramePr>
+              <a:graphicFrameLocks xmlns:a="http://schemas.openxmlformats.org/drawingml/2006/main" noChangeAspect="1"/>
+            </wp:cNvGraphicFramePr>
+            <a:graphic xmlns:a="http://schemas.openxmlformats.org/drawingml/2006/main">
+              <a:graphicData uri="http://schemas.openxmlformats.org/drawingml/2006/picture">
+                <pic:pic xmlns:pic="http://schemas.openxmlformats.org/drawingml/2006/picture">
+                  <pic:nvPicPr>
+                    <pic:cNvPr id="2146654292" name=""/>
+                    <pic:cNvPicPr/>
+                  </pic:nvPicPr>
+                  <pic:blipFill>
+                    <a:blip r:embed="rId9">
+                      <a:extLst>
+                        <a:ext uri="{28A0092B-C50C-407E-A947-70E740481C1C}">
+                          <a14:useLocalDpi xmlns:a14="http://schemas.microsoft.com/office/drawing/2010/main" val="0"/>
+                        </a:ext>
+                      </a:extLst>
+                    </a:blip>
+                    <a:stretch>
+                      <a:fillRect/>
+                    </a:stretch>
+                  </pic:blipFill>
+                  <pic:spPr>
+                    <a:xfrm>
+                      <a:off x="0" y="0"/>
+                      <a:ext cx="3209925" cy="1312545"/>
+                    </a:xfrm>
+                    <a:prstGeom prst="rect">
+                      <a:avLst/>
+                    </a:prstGeom>
+                  </pic:spPr>
+                </pic:pic>
+              </a:graphicData>
+            </a:graphic>
+            <wp14:sizeRelH relativeFrom="page">
+              <wp14:pctWidth>0</wp14:pctWidth>
+            </wp14:sizeRelH>
+            <wp14:sizeRelV relativeFrom="page">
+              <wp14:pctHeight>0</wp14:pctHeight>
+            </wp14:sizeRelV>
+          </wp:anchor>
+        </w:drawing>
+      </w:r>
+      <w:r>
+        <w:rPr>
+          <w:rFonts w:ascii="Bahnschrift SemiBold" w:hAnsi="Bahnschrift SemiBold"/>
+          <w:b/>
+          <w:bCs/>
+          <w:sz w:val="72"/>
+          <w:szCs w:val="72"/>
+          <w:u w:val="single"/>
+        </w:rPr>
+        <w:drawing>
+          <wp:anchor distT="0" distB="0" distL="114300" distR="114300" simplePos="0" relativeHeight="251668480" behindDoc="0" locked="0" layoutInCell="1" allowOverlap="1" wp14:anchorId="6A225731" wp14:editId="0611F27E">
+            <wp:simplePos x="0" y="0"/>
+            <wp:positionH relativeFrom="column">
+              <wp:posOffset>133350</wp:posOffset>
+            </wp:positionH>
+            <wp:positionV relativeFrom="paragraph">
+              <wp:posOffset>1640840</wp:posOffset>
+            </wp:positionV>
+            <wp:extent cx="2638793" cy="581106"/>
+            <wp:effectExtent l="0" t="0" r="9525" b="9525"/>
+            <wp:wrapThrough wrapText="bothSides">
+              <wp:wrapPolygon edited="0">
+                <wp:start x="0" y="0"/>
+                <wp:lineTo x="0" y="21246"/>
+                <wp:lineTo x="21522" y="21246"/>
+                <wp:lineTo x="21522" y="0"/>
+                <wp:lineTo x="0" y="0"/>
+              </wp:wrapPolygon>
+            </wp:wrapThrough>
+            <wp:docPr id="216727468" name="Imagen 1"/>
+            <wp:cNvGraphicFramePr>
+              <a:graphicFrameLocks xmlns:a="http://schemas.openxmlformats.org/drawingml/2006/main" noChangeAspect="1"/>
+            </wp:cNvGraphicFramePr>
+            <a:graphic xmlns:a="http://schemas.openxmlformats.org/drawingml/2006/main">
+              <a:graphicData uri="http://schemas.openxmlformats.org/drawingml/2006/picture">
+                <pic:pic xmlns:pic="http://schemas.openxmlformats.org/drawingml/2006/picture">
+                  <pic:nvPicPr>
+                    <pic:cNvPr id="216727468" name=""/>
+                    <pic:cNvPicPr/>
+                  </pic:nvPicPr>
+                  <pic:blipFill>
+                    <a:blip r:embed="rId10">
+                      <a:extLst>
+                        <a:ext uri="{28A0092B-C50C-407E-A947-70E740481C1C}">
+                          <a14:useLocalDpi xmlns:a14="http://schemas.microsoft.com/office/drawing/2010/main" val="0"/>
+                        </a:ext>
+                      </a:extLst>
+                    </a:blip>
+                    <a:stretch>
+                      <a:fillRect/>
+                    </a:stretch>
+                  </pic:blipFill>
+                  <pic:spPr>
+                    <a:xfrm>
+                      <a:off x="0" y="0"/>
+                      <a:ext cx="2638793" cy="581106"/>
+                    </a:xfrm>
+                    <a:prstGeom prst="rect">
+                      <a:avLst/>
+                    </a:prstGeom>
+                  </pic:spPr>
+                </pic:pic>
+              </a:graphicData>
+            </a:graphic>
+            <wp14:sizeRelH relativeFrom="page">
+              <wp14:pctWidth>0</wp14:pctWidth>
+            </wp14:sizeRelH>
+            <wp14:sizeRelV relativeFrom="page">
+              <wp14:pctHeight>0</wp14:pctHeight>
+            </wp14:sizeRelV>
+          </wp:anchor>
+        </w:drawing>
+      </w:r>
+      <w:r>
+        <w:rPr>
+          <w:rFonts w:ascii="Bahnschrift SemiBold" w:hAnsi="Bahnschrift SemiBold"/>
+          <w:b/>
+          <w:bCs/>
+          <w:sz w:val="72"/>
+          <w:szCs w:val="72"/>
+          <w:u w:val="single"/>
+        </w:rPr>
+        <w:drawing>
+          <wp:anchor distT="0" distB="0" distL="114300" distR="114300" simplePos="0" relativeHeight="251669504" behindDoc="0" locked="0" layoutInCell="1" allowOverlap="1" wp14:anchorId="0B653086" wp14:editId="4C104EB2">
+            <wp:simplePos x="0" y="0"/>
+            <wp:positionH relativeFrom="column">
+              <wp:posOffset>-276225</wp:posOffset>
+            </wp:positionH>
+            <wp:positionV relativeFrom="paragraph">
+              <wp:posOffset>2469515</wp:posOffset>
+            </wp:positionV>
+            <wp:extent cx="3534268" cy="523948"/>
+            <wp:effectExtent l="0" t="0" r="9525" b="9525"/>
+            <wp:wrapThrough wrapText="bothSides">
+              <wp:wrapPolygon edited="0">
+                <wp:start x="0" y="0"/>
+                <wp:lineTo x="0" y="21207"/>
+                <wp:lineTo x="21542" y="21207"/>
+                <wp:lineTo x="21542" y="0"/>
+                <wp:lineTo x="0" y="0"/>
+              </wp:wrapPolygon>
+            </wp:wrapThrough>
+            <wp:docPr id="1658228128" name="Imagen 1"/>
+            <wp:cNvGraphicFramePr>
+              <a:graphicFrameLocks xmlns:a="http://schemas.openxmlformats.org/drawingml/2006/main" noChangeAspect="1"/>
+            </wp:cNvGraphicFramePr>
+            <a:graphic xmlns:a="http://schemas.openxmlformats.org/drawingml/2006/main">
+              <a:graphicData uri="http://schemas.openxmlformats.org/drawingml/2006/picture">
+                <pic:pic xmlns:pic="http://schemas.openxmlformats.org/drawingml/2006/picture">
+                  <pic:nvPicPr>
+                    <pic:cNvPr id="1658228128" name=""/>
+                    <pic:cNvPicPr/>
+                  </pic:nvPicPr>
+                  <pic:blipFill>
+                    <a:blip r:embed="rId11">
+                      <a:extLst>
+                        <a:ext uri="{28A0092B-C50C-407E-A947-70E740481C1C}">
+                          <a14:useLocalDpi xmlns:a14="http://schemas.microsoft.com/office/drawing/2010/main" val="0"/>
+                        </a:ext>
+                      </a:extLst>
+                    </a:blip>
+                    <a:stretch>
+                      <a:fillRect/>
+                    </a:stretch>
+                  </pic:blipFill>
+                  <pic:spPr>
+                    <a:xfrm>
+                      <a:off x="0" y="0"/>
+                      <a:ext cx="3534268" cy="523948"/>
+                    </a:xfrm>
+                    <a:prstGeom prst="rect">
+                      <a:avLst/>
+                    </a:prstGeom>
+                  </pic:spPr>
+                </pic:pic>
+              </a:graphicData>
+            </a:graphic>
+            <wp14:sizeRelH relativeFrom="page">
+              <wp14:pctWidth>0</wp14:pctWidth>
+            </wp14:sizeRelH>
+            <wp14:sizeRelV relativeFrom="page">
+              <wp14:pctHeight>0</wp14:pctHeight>
+            </wp14:sizeRelV>
+          </wp:anchor>
+        </w:drawing>
+      </w:r>
+      <w:r>
+        <w:rPr>
+          <w:rFonts w:ascii="Bahnschrift SemiBold" w:hAnsi="Bahnschrift SemiBold"/>
+          <w:b/>
+          <w:bCs/>
+          <w:noProof/>
+          <w:sz w:val="72"/>
+          <w:szCs w:val="72"/>
+          <w:u w:val="single"/>
+        </w:rPr>
+        <mc:AlternateContent>
+          <mc:Choice Requires="wps">
+            <w:drawing>
+              <wp:anchor distT="45720" distB="45720" distL="114300" distR="114300" simplePos="0" relativeHeight="251666432" behindDoc="0" locked="0" layoutInCell="1" allowOverlap="1" wp14:anchorId="56AD8B99" wp14:editId="1F2D52A3">
+                <wp:simplePos x="0" y="0"/>
+                <wp:positionH relativeFrom="column">
+                  <wp:posOffset>66675</wp:posOffset>
+                </wp:positionH>
+                <wp:positionV relativeFrom="paragraph">
+                  <wp:posOffset>288290</wp:posOffset>
+                </wp:positionV>
+                <wp:extent cx="9496425" cy="1162050"/>
+                <wp:effectExtent l="0" t="0" r="0" b="0"/>
+                <wp:wrapSquare wrapText="bothSides"/>
+                <wp:docPr id="1803668311" name="Cuadro de texto 2"/>
+                <wp:cNvGraphicFramePr>
+                  <a:graphicFrameLocks xmlns:a="http://schemas.openxmlformats.org/drawingml/2006/main"/>
+                </wp:cNvGraphicFramePr>
+                <a:graphic xmlns:a="http://schemas.openxmlformats.org/drawingml/2006/main">
+                  <a:graphicData uri="http://schemas.microsoft.com/office/word/2010/wordprocessingShape">
+                    <wps:wsp>
+                      <wps:cNvSpPr txBox="1">
+                        <a:spLocks noChangeArrowheads="1"/>
+                      </wps:cNvSpPr>
+                      <wps:spPr bwMode="auto">
+                        <a:xfrm>
+                          <a:off x="0" y="0"/>
+                          <a:ext cx="9496425" cy="1162050"/>
+                        </a:xfrm>
+                        <a:prstGeom prst="rect">
+                          <a:avLst/>
+                        </a:prstGeom>
+                        <a:noFill/>
+                        <a:ln w="9525">
+                          <a:noFill/>
+                          <a:miter lim="800000"/>
+                          <a:headEnd/>
+                          <a:tailEnd/>
+                        </a:ln>
+                      </wps:spPr>
+                      <wps:txbx>
+                        <w:txbxContent>
+                          <w:p>
+                            <w:pPr>
+                              <w:jc w:val="both"/>
+                              <w:rPr>
+                                <w:sz w:val="36"/>
+                                <w:szCs w:val="36"/>
+                              </w:rPr>
+                            </w:pPr>
+                            <w:r>
+                              <w:rPr>
+                                <w:sz w:val="36"/>
+                                <w:szCs w:val="36"/>
+                              </w:rPr>
+                              <w:t xml:space="preserve">En el apartado de las fuentes tenemos 3 distintas, relacionada con títulos y textos importantes </w:t>
+                            </w:r>
+                            <w:r>
+                              <w:rPr>
+                                <w:b/>
+                                <w:bCs/>
+                                <w:sz w:val="36"/>
+                                <w:szCs w:val="36"/>
+                              </w:rPr>
+                              <w:t xml:space="preserve">RACING SANS ONE , </w:t>
+                            </w:r>
+                            <w:r>
+                              <w:rPr>
+                                <w:sz w:val="36"/>
+                                <w:szCs w:val="36"/>
+                              </w:rPr>
+                              <w:t xml:space="preserve">para los textos comunes </w:t>
+                            </w:r>
+                            <w:r>
+                              <w:rPr>
+                                <w:b/>
+                                <w:bCs/>
+                                <w:sz w:val="36"/>
+                                <w:szCs w:val="36"/>
+                              </w:rPr>
+                              <w:t>INTER</w:t>
+                            </w:r>
+                            <w:r>
+                              <w:rPr>
+                                <w:sz w:val="36"/>
+                                <w:szCs w:val="36"/>
+                              </w:rPr>
+                              <w:t xml:space="preserve">, que de hecho es la fuente por defecto de </w:t>
+                            </w:r>
+                            <w:proofErr w:type="spellStart"/>
+                            <w:r>
+                              <w:rPr>
+                                <w:sz w:val="36"/>
+                                <w:szCs w:val="36"/>
+                              </w:rPr>
+                              <w:t>MockFlow</w:t>
+                            </w:r>
+                            <w:proofErr w:type="spellEnd"/>
+                            <w:r>
+                              <w:rPr>
+                                <w:sz w:val="36"/>
+                                <w:szCs w:val="36"/>
+                              </w:rPr>
+                              <w:t xml:space="preserve">, y finalmente y exclusiva para el título de la página de Inicio, </w:t>
+                            </w:r>
+                            <w:r>
+                              <w:rPr>
+                                <w:b/>
+                                <w:bCs/>
+                                <w:sz w:val="36"/>
+                                <w:szCs w:val="36"/>
+                              </w:rPr>
+                              <w:t>BEBAS NEUE .</w:t>
+                            </w:r>
+                          </w:p>
+                        </w:txbxContent>
+                      </wps:txbx>
+                      <wps:bodyPr rot="0" vert="horz" wrap="square" lIns="91440" tIns="45720" rIns="91440" bIns="45720" anchor="t" anchorCtr="0">
+                        <a:noAutofit/>
+                      </wps:bodyPr>
+                    </wps:wsp>
+                  </a:graphicData>
+                </a:graphic>
+                <wp14:sizeRelH relativeFrom="margin">
+                  <wp14:pctWidth>0</wp14:pctWidth>
+                </wp14:sizeRelH>
+                <wp14:sizeRelV relativeFrom="margin">
+                  <wp14:pctHeight>0</wp14:pctHeight>
+                </wp14:sizeRelV>
+              </wp:anchor>
+            </w:drawing>
+          </mc:Choice>
+          <mc:Fallback>
+            <w:pict>
+              <v:shape w14:anchorId="56AD8B99" id="_x0000_s1029" type="#_x0000_t202" style="position:absolute;margin-left:5.25pt;margin-top:22.7pt;width:747.75pt;height:91.5pt;z-index:251666432;visibility:visible;mso-wrap-style:square;mso-width-percent:0;mso-height-percent:0;mso-wrap-distance-left:9pt;mso-wrap-distance-top:3.6pt;mso-wrap-distance-right:9pt;mso-wrap-distance-bottom:3.6pt;mso-position-horizontal:absolute;mso-position-horizontal-relative:text;mso-position-vertical:absolute;mso-position-vertical-relative:text;mso-width-percent:0;mso-height-percent:0;mso-width-relative:margin;mso-height-relative:margin;v-text-anchor:top" o:gfxdata="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" filled="f" stroked="f">
+                <v:textbox>
+                  <w:txbxContent>
+                    <w:p>
+                      <w:pPr>
+                        <w:jc w:val="both"/>
+                        <w:rPr>
+                          <w:sz w:val="36"/>
+                          <w:szCs w:val="36"/>
+                        </w:rPr>
+                      </w:pPr>
+                      <w:r>
+                        <w:rPr>
+                          <w:sz w:val="36"/>
+                          <w:szCs w:val="36"/>
+                        </w:rPr>
+                        <w:t xml:space="preserve">En el apartado de las fuentes tenemos 3 distintas, relacionada con títulos y textos importantes </w:t>
+                      </w:r>
+                      <w:r>
+                        <w:rPr>
+                          <w:b/>
+                          <w:bCs/>
+                          <w:sz w:val="36"/>
+                          <w:szCs w:val="36"/>
+                        </w:rPr>
+                        <w:t xml:space="preserve">RACING SANS ONE , </w:t>
+                      </w:r>
+                      <w:r>
+                        <w:rPr>
+                          <w:sz w:val="36"/>
+                          <w:szCs w:val="36"/>
+                        </w:rPr>
+                        <w:t xml:space="preserve">para los textos comunes </w:t>
+                      </w:r>
+                      <w:r>
+                        <w:rPr>
+                          <w:b/>
+                          <w:bCs/>
+                          <w:sz w:val="36"/>
+                          <w:szCs w:val="36"/>
+                        </w:rPr>
+                        <w:t>INTER</w:t>
+                      </w:r>
+                      <w:r>
+                        <w:rPr>
+                          <w:sz w:val="36"/>
+                          <w:szCs w:val="36"/>
+                        </w:rPr>
+                        <w:t xml:space="preserve">, que de hecho es la fuente por defecto de </w:t>
+                      </w:r>
+                      <w:proofErr w:type="spellStart"/>
+                      <w:r>
+                        <w:rPr>
+                          <w:sz w:val="36"/>
+                          <w:szCs w:val="36"/>
+                        </w:rPr>
+                        <w:t>MockFlow</w:t>
+                      </w:r>
+                      <w:proofErr w:type="spellEnd"/>
+                      <w:r>
+                        <w:rPr>
+                          <w:sz w:val="36"/>
+                          <w:szCs w:val="36"/>
+                        </w:rPr>
+                        <w:t xml:space="preserve">, y finalmente y exclusiva para el título de la página de Inicio, </w:t>
+                      </w:r>
+                      <w:r>
+                        <w:rPr>
+                          <w:b/>
+                          <w:bCs/>
+                          <w:sz w:val="36"/>
+                          <w:szCs w:val="36"/>
+                        </w:rPr>
+                        <w:t>BEBAS NEUE .</w:t>
+                      </w:r>
+                    </w:p>
+                  </w:txbxContent>
+                </v:textbox>
+                <w10:wrap type="square"/>
+              </v:shape>
+            </w:pict>
+          </mc:Fallback>
+        </mc:AlternateContent>
+      </w:r>
+    </w:p>
+    <w:p>
+      <w:r>
+        <w:br w:type="page"/>
+      </w:r>
+    </w:p>
+    <w:p>
+      <w:pPr>
+        <w:rPr>
+          <w:rFonts w:ascii="Bahnschrift SemiBold" w:hAnsi="Bahnschrift SemiBold"/>
+          <w:b/>
+          <w:bCs/>
+          <w:sz w:val="72"/>
+          <w:szCs w:val="72"/>
+          <w:u w:val="single"/>
+        </w:rPr>
+      </w:pPr>
+      <w:r>
+        <w:rPr>
+          <w:noProof/>
+        </w:rPr>
+        <w:lastRenderedPageBreak/>
+        <w:drawing>
+          <wp:anchor distT="0" distB="0" distL="114300" distR="114300" simplePos="0" relativeHeight="251673600" behindDoc="0" locked="0" layoutInCell="1" allowOverlap="1" wp14:anchorId="57F9213F" wp14:editId="79569C21">
+            <wp:simplePos x="0" y="0"/>
+            <wp:positionH relativeFrom="column">
+              <wp:posOffset>152400</wp:posOffset>
+            </wp:positionH>
+            <wp:positionV relativeFrom="paragraph">
+              <wp:posOffset>1485900</wp:posOffset>
+            </wp:positionV>
+            <wp:extent cx="9247505" cy="371475"/>
+            <wp:effectExtent l="0" t="0" r="0" b="9525"/>
+            <wp:wrapThrough wrapText="bothSides">
+              <wp:wrapPolygon edited="0">
+                <wp:start x="0" y="0"/>
+                <wp:lineTo x="0" y="21046"/>
+                <wp:lineTo x="21536" y="21046"/>
+                <wp:lineTo x="21536" y="0"/>
+                <wp:lineTo x="0" y="0"/>
+              </wp:wrapPolygon>
+            </wp:wrapThrough>
+            <wp:docPr id="1339657689" name="Imagen 1"/>
+            <wp:cNvGraphicFramePr>
+              <a:graphicFrameLocks xmlns:a="http://schemas.openxmlformats.org/drawingml/2006/main" noChangeAspect="1"/>
+            </wp:cNvGraphicFramePr>
+            <a:graphic xmlns:a="http://schemas.openxmlformats.org/drawingml/2006/main">
+              <a:graphicData uri="http://schemas.openxmlformats.org/drawingml/2006/picture">
+                <pic:pic xmlns:pic="http://schemas.openxmlformats.org/drawingml/2006/picture">
+                  <pic:nvPicPr>
+                    <pic:cNvPr id="1339657689" name=""/>
+                    <pic:cNvPicPr/>
+                  </pic:nvPicPr>
+                  <pic:blipFill rotWithShape="1">
+                    <a:blip r:embed="rId12">
+                      <a:extLst>
+                        <a:ext uri="{28A0092B-C50C-407E-A947-70E740481C1C}">
+                          <a14:useLocalDpi xmlns:a14="http://schemas.microsoft.com/office/drawing/2010/main" val="0"/>
+                        </a:ext>
+                      </a:extLst>
+                    </a:blip>
+                    <a:srcRect l="614" t="19629" b="16575"/>
+                    <a:stretch/>
+                  </pic:blipFill>
+                  <pic:spPr bwMode="auto">
+                    <a:xfrm>
+                      <a:off x="0" y="0"/>
+                      <a:ext cx="9247505" cy="371475"/>
+                    </a:xfrm>
+                    <a:prstGeom prst="rect">
+                      <a:avLst/>
+                    </a:prstGeom>
+                    <a:ln>
+                      <a:noFill/>
+                    </a:ln>
+                    <a:extLst>
+                      <a:ext uri="{53640926-AAD7-44D8-BBD7-CCE9431645EC}">
+                        <a14:shadowObscured xmlns:a14="http://schemas.microsoft.com/office/drawing/2010/main"/>
+                      </a:ext>
+                    </a:extLst>
+                  </pic:spPr>
+                </pic:pic>
+              </a:graphicData>
+            </a:graphic>
+            <wp14:sizeRelH relativeFrom="page">
+              <wp14:pctWidth>0</wp14:pctWidth>
+            </wp14:sizeRelH>
+            <wp14:sizeRelV relativeFrom="page">
+              <wp14:pctHeight>0</wp14:pctHeight>
+            </wp14:sizeRelV>
+          </wp:anchor>
+        </w:drawing>
+      </w:r>
+      <w:r>
+        <w:rPr>
+          <w:rFonts w:ascii="Bahnschrift SemiBold" w:hAnsi="Bahnschrift SemiBold"/>
+          <w:b/>
+          <w:bCs/>
+          <w:noProof/>
+          <w:sz w:val="72"/>
+          <w:szCs w:val="72"/>
+          <w:u w:val="single"/>
+        </w:rPr>
+        <mc:AlternateContent>
+          <mc:Choice Requires="wps">
+            <w:drawing>
+              <wp:anchor distT="45720" distB="45720" distL="114300" distR="114300" simplePos="0" relativeHeight="251672576" behindDoc="0" locked="0" layoutInCell="1" allowOverlap="1" wp14:anchorId="3096C85A" wp14:editId="769AC0C8">
+                <wp:simplePos x="0" y="0"/>
+                <wp:positionH relativeFrom="column">
+                  <wp:posOffset>-635</wp:posOffset>
+                </wp:positionH>
+                <wp:positionV relativeFrom="paragraph">
+                  <wp:posOffset>742950</wp:posOffset>
+                </wp:positionV>
+                <wp:extent cx="9496425" cy="1162050"/>
+                <wp:effectExtent l="0" t="0" r="0" b="0"/>
+                <wp:wrapSquare wrapText="bothSides"/>
+                <wp:docPr id="824206895" name="Cuadro de texto 2"/>
+                <wp:cNvGraphicFramePr>
+                  <a:graphicFrameLocks xmlns:a="http://schemas.openxmlformats.org/drawingml/2006/main"/>
+                </wp:cNvGraphicFramePr>
+                <a:graphic xmlns:a="http://schemas.openxmlformats.org/drawingml/2006/main">
+                  <a:graphicData uri="http://schemas.microsoft.com/office/word/2010/wordprocessingShape">
+                    <wps:wsp>
+                      <wps:cNvSpPr txBox="1">
+                        <a:spLocks noChangeArrowheads="1"/>
+                      </wps:cNvSpPr>
+                      <wps:spPr bwMode="auto">
+                        <a:xfrm>
+                          <a:off x="0" y="0"/>
+                          <a:ext cx="9496425" cy="1162050"/>
+                        </a:xfrm>
+                        <a:prstGeom prst="rect">
+                          <a:avLst/>
+                        </a:prstGeom>
+                        <a:noFill/>
+                        <a:ln w="9525">
+                          <a:noFill/>
+                          <a:miter lim="800000"/>
+                          <a:headEnd/>
+                          <a:tailEnd/>
+                        </a:ln>
+                      </wps:spPr>
+                      <wps:txbx>
+                        <w:txbxContent>
+                          <w:p>
+                            <w:pPr>
+                              <w:jc w:val="both"/>
+                              <w:rPr>
+                                <w:sz w:val="36"/>
+                                <w:szCs w:val="36"/>
+                              </w:rPr>
+                            </w:pPr>
+                            <w:r>
+                              <w:rPr>
+                                <w:sz w:val="36"/>
+                                <w:szCs w:val="36"/>
+                              </w:rPr>
+                              <w:t>En esta sección mostraré todo lo relacionado con la página web en cuanto a botones, desplegables, pop-ups, apartados como módulos imágenes etc.</w:t>
+                            </w:r>
+                            <w:r>
+                              <w:rPr>
+                                <w:noProof/>
+                              </w:rPr>
+                              <w:t xml:space="preserve"> </w:t>
+                            </w:r>
+                          </w:p>
+                        </w:txbxContent>
+                      </wps:txbx>
+                      <wps:bodyPr rot="0" vert="horz" wrap="square" lIns="91440" tIns="45720" rIns="91440" bIns="45720" anchor="t" anchorCtr="0">
+                        <a:noAutofit/>
+                      </wps:bodyPr>
+                    </wps:wsp>
+                  </a:graphicData>
+                </a:graphic>
+                <wp14:sizeRelH relativeFrom="margin">
+                  <wp14:pctWidth>0</wp14:pctWidth>
+                </wp14:sizeRelH>
+                <wp14:sizeRelV relativeFrom="margin">
+                  <wp14:pctHeight>0</wp14:pctHeight>
+                </wp14:sizeRelV>
+              </wp:anchor>
+            </w:drawing>
+          </mc:Choice>
+          <mc:Fallback>
+            <w:pict>
+              <v:shape w14:anchorId="3096C85A" id="_x0000_s1030" type="#_x0000_t202" style="position:absolute;margin-left:-.05pt;margin-top:58.5pt;width:747.75pt;height:91.5pt;z-index:251672576;visibility:visible;mso-wrap-style:square;mso-width-percent:0;mso-height-percent:0;mso-wrap-distance-left:9pt;mso-wrap-distance-top:3.6pt;mso-wrap-distance-right:9pt;mso-wrap-distance-bottom:3.6pt;mso-position-horizontal:absolute;mso-position-horizontal-relative:text;mso-position-vertical:absolute;mso-position-vertical-relative:text;mso-width-percent:0;mso-height-percent:0;mso-width-relative:margin;mso-height-relative:margin;v-text-anchor:top" o:gfxdata="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" filled="f" stroked="f">
+                <v:textbox>
+                  <w:txbxContent>
+                    <w:p>
+                      <w:pPr>
+                        <w:jc w:val="both"/>
+                        <w:rPr>
+                          <w:sz w:val="36"/>
+                          <w:szCs w:val="36"/>
+                        </w:rPr>
+                      </w:pPr>
+                      <w:r>
+                        <w:rPr>
+                          <w:sz w:val="36"/>
+                          <w:szCs w:val="36"/>
+                        </w:rPr>
+                        <w:t>En esta sección mostraré todo lo relacionado con la página web en cuanto a botones, desplegables, pop-ups, apartados como módulos imágenes etc.</w:t>
+                      </w:r>
+                      <w:r>
+                        <w:rPr>
+                          <w:noProof/>
+                        </w:rPr>
+                        <w:t xml:space="preserve"> </w:t>
+                      </w:r>
+                    </w:p>
+                  </w:txbxContent>
+                </v:textbox>
+                <w10:wrap type="square"/>
+              </v:shape>
+            </w:pict>
+          </mc:Fallback>
+        </mc:AlternateContent>
+      </w:r>
+      <w:r>
+        <w:rPr>
+          <w:rFonts w:ascii="Bahnschrift SemiBold" w:hAnsi="Bahnschrift SemiBold"/>
+          <w:b/>
+          <w:bCs/>
+          <w:sz w:val="72"/>
+          <w:szCs w:val="72"/>
+          <w:u w:val="single"/>
+        </w:rPr>
+        <w:t>COMPONENTES</w:t>
+      </w:r>
+    </w:p>
+    <w:p>
+      <w:r>
+        <w:drawing>
+          <wp:anchor distT="0" distB="0" distL="114300" distR="114300" simplePos="0" relativeHeight="251675648" behindDoc="0" locked="0" layoutInCell="1" allowOverlap="1" wp14:anchorId="49127E38" wp14:editId="705B8103">
+            <wp:simplePos x="0" y="0"/>
+            <wp:positionH relativeFrom="column">
+              <wp:posOffset>4943475</wp:posOffset>
+            </wp:positionH>
+            <wp:positionV relativeFrom="paragraph">
+              <wp:posOffset>4003040</wp:posOffset>
+            </wp:positionV>
+            <wp:extent cx="4996180" cy="1714500"/>
+            <wp:effectExtent l="0" t="0" r="0" b="0"/>
+            <wp:wrapThrough wrapText="bothSides">
+              <wp:wrapPolygon edited="0">
+                <wp:start x="0" y="0"/>
+                <wp:lineTo x="0" y="21360"/>
+                <wp:lineTo x="21496" y="21360"/>
+                <wp:lineTo x="21496" y="0"/>
+                <wp:lineTo x="0" y="0"/>
+              </wp:wrapPolygon>
+            </wp:wrapThrough>
+            <wp:docPr id="1548820593" name="Imagen 1"/>
+            <wp:cNvGraphicFramePr>
+              <a:graphicFrameLocks xmlns:a="http://schemas.openxmlformats.org/drawingml/2006/main" noChangeAspect="1"/>
+            </wp:cNvGraphicFramePr>
+            <a:graphic xmlns:a="http://schemas.openxmlformats.org/drawingml/2006/main">
+              <a:graphicData uri="http://schemas.openxmlformats.org/drawingml/2006/picture">
+                <pic:pic xmlns:pic="http://schemas.openxmlformats.org/drawingml/2006/picture">
+                  <pic:nvPicPr>
+                    <pic:cNvPr id="1548820593" name=""/>
+                    <pic:cNvPicPr/>
+                  </pic:nvPicPr>
+                  <pic:blipFill>
+                    <a:blip r:embed="rId13">
+                      <a:extLst>
+                        <a:ext uri="{28A0092B-C50C-407E-A947-70E740481C1C}">
+                          <a14:useLocalDpi xmlns:a14="http://schemas.microsoft.com/office/drawing/2010/main" val="0"/>
+                        </a:ext>
+                      </a:extLst>
+                    </a:blip>
+                    <a:stretch>
+                      <a:fillRect/>
+                    </a:stretch>
+                  </pic:blipFill>
+                  <pic:spPr>
+                    <a:xfrm>
+                      <a:off x="0" y="0"/>
+                      <a:ext cx="4996180" cy="1714500"/>
+                    </a:xfrm>
+                    <a:prstGeom prst="rect">
+                      <a:avLst/>
+                    </a:prstGeom>
+                  </pic:spPr>
+                </pic:pic>
+              </a:graphicData>
+            </a:graphic>
+            <wp14:sizeRelH relativeFrom="page">
+              <wp14:pctWidth>0</wp14:pctWidth>
+            </wp14:sizeRelH>
+            <wp14:sizeRelV relativeFrom="page">
+              <wp14:pctHeight>0</wp14:pctHeight>
+            </wp14:sizeRelV>
+          </wp:anchor>
+        </w:drawing>
+      </w:r>
+      <w:r>
+        <w:drawing>
+          <wp:anchor distT="0" distB="0" distL="114300" distR="114300" simplePos="0" relativeHeight="251676672" behindDoc="0" locked="0" layoutInCell="1" allowOverlap="1" wp14:anchorId="3B8DF982" wp14:editId="3E9B8C20">
+            <wp:simplePos x="0" y="0"/>
+            <wp:positionH relativeFrom="column">
+              <wp:posOffset>8096250</wp:posOffset>
+            </wp:positionH>
+            <wp:positionV relativeFrom="paragraph">
+              <wp:posOffset>1506220</wp:posOffset>
+            </wp:positionV>
+            <wp:extent cx="1343025" cy="1666875"/>
+            <wp:effectExtent l="0" t="0" r="0" b="9525"/>
+            <wp:wrapThrough wrapText="bothSides">
+              <wp:wrapPolygon edited="0">
+                <wp:start x="0" y="0"/>
+                <wp:lineTo x="0" y="21477"/>
+                <wp:lineTo x="21140" y="21477"/>
+                <wp:lineTo x="21140" y="0"/>
+                <wp:lineTo x="0" y="0"/>
+              </wp:wrapPolygon>
+            </wp:wrapThrough>
+            <wp:docPr id="2095950361" name="Imagen 1"/>
+            <wp:cNvGraphicFramePr>
+              <a:graphicFrameLocks xmlns:a="http://schemas.openxmlformats.org/drawingml/2006/main" noChangeAspect="1"/>
+            </wp:cNvGraphicFramePr>
+            <a:graphic xmlns:a="http://schemas.openxmlformats.org/drawingml/2006/main">
+              <a:graphicData uri="http://schemas.openxmlformats.org/drawingml/2006/picture">
+                <pic:pic xmlns:pic="http://schemas.openxmlformats.org/drawingml/2006/picture">
+                  <pic:nvPicPr>
+                    <pic:cNvPr id="2095950361" name=""/>
+                    <pic:cNvPicPr/>
+                  </pic:nvPicPr>
+                  <pic:blipFill>
+                    <a:blip r:embed="rId14">
+                      <a:extLst>
+                        <a:ext uri="{28A0092B-C50C-407E-A947-70E740481C1C}">
+                          <a14:useLocalDpi xmlns:a14="http://schemas.microsoft.com/office/drawing/2010/main" val="0"/>
+                        </a:ext>
+                      </a:extLst>
+                    </a:blip>
+                    <a:stretch>
+                      <a:fillRect/>
+                    </a:stretch>
+                  </pic:blipFill>
+                  <pic:spPr>
+                    <a:xfrm>
+                      <a:off x="0" y="0"/>
+                      <a:ext cx="1343025" cy="1666875"/>
+                    </a:xfrm>
+                    <a:prstGeom prst="rect">
+                      <a:avLst/>
+                    </a:prstGeom>
+                  </pic:spPr>
+                </pic:pic>
+              </a:graphicData>
+            </a:graphic>
+            <wp14:sizeRelH relativeFrom="page">
+              <wp14:pctWidth>0</wp14:pctWidth>
+            </wp14:sizeRelH>
+            <wp14:sizeRelV relativeFrom="page">
+              <wp14:pctHeight>0</wp14:pctHeight>
+            </wp14:sizeRelV>
+          </wp:anchor>
+        </w:drawing>
+      </w:r>
+      <w:r>
+        <w:drawing>
+          <wp:anchor distT="0" distB="0" distL="114300" distR="114300" simplePos="0" relativeHeight="251678720" behindDoc="0" locked="0" layoutInCell="1" allowOverlap="1" wp14:anchorId="343BEF0F" wp14:editId="3A829504">
+            <wp:simplePos x="0" y="0"/>
+            <wp:positionH relativeFrom="column">
+              <wp:posOffset>4628515</wp:posOffset>
+            </wp:positionH>
+            <wp:positionV relativeFrom="paragraph">
+              <wp:posOffset>1506220</wp:posOffset>
+            </wp:positionV>
+            <wp:extent cx="1133475" cy="2110105"/>
+            <wp:effectExtent l="0" t="0" r="9525" b="4445"/>
+            <wp:wrapThrough wrapText="bothSides">
+              <wp:wrapPolygon edited="0">
+                <wp:start x="0" y="0"/>
+                <wp:lineTo x="0" y="21450"/>
+                <wp:lineTo x="21418" y="21450"/>
+                <wp:lineTo x="21418" y="0"/>
+                <wp:lineTo x="0" y="0"/>
+              </wp:wrapPolygon>
+            </wp:wrapThrough>
+            <wp:docPr id="1313921828" name="Imagen 1"/>
+            <wp:cNvGraphicFramePr>
+              <a:graphicFrameLocks xmlns:a="http://schemas.openxmlformats.org/drawingml/2006/main" noChangeAspect="1"/>
+            </wp:cNvGraphicFramePr>
+            <a:graphic xmlns:a="http://schemas.openxmlformats.org/drawingml/2006/main">
+              <a:graphicData uri="http://schemas.openxmlformats.org/drawingml/2006/picture">
+                <pic:pic xmlns:pic="http://schemas.openxmlformats.org/drawingml/2006/picture">
+                  <pic:nvPicPr>
+                    <pic:cNvPr id="1313921828" name=""/>
+                    <pic:cNvPicPr/>
+                  </pic:nvPicPr>
+                  <pic:blipFill>
+                    <a:blip r:embed="rId15">
+                      <a:extLst>
+                        <a:ext uri="{28A0092B-C50C-407E-A947-70E740481C1C}">
+                          <a14:useLocalDpi xmlns:a14="http://schemas.microsoft.com/office/drawing/2010/main" val="0"/>
+                        </a:ext>
+                      </a:extLst>
+                    </a:blip>
+                    <a:stretch>
+                      <a:fillRect/>
+                    </a:stretch>
+                  </pic:blipFill>
+                  <pic:spPr>
+                    <a:xfrm>
+                      <a:off x="0" y="0"/>
+                      <a:ext cx="1133475" cy="2110105"/>
+                    </a:xfrm>
+                    <a:prstGeom prst="rect">
+                      <a:avLst/>
+                    </a:prstGeom>
+                  </pic:spPr>
+                </pic:pic>
+              </a:graphicData>
+            </a:graphic>
+            <wp14:sizeRelH relativeFrom="page">
+              <wp14:pctWidth>0</wp14:pctWidth>
+            </wp14:sizeRelH>
+            <wp14:sizeRelV relativeFrom="page">
+              <wp14:pctHeight>0</wp14:pctHeight>
+            </wp14:sizeRelV>
+          </wp:anchor>
+        </w:drawing>
+      </w:r>
+      <w:r>
+        <w:drawing>
+          <wp:anchor distT="0" distB="0" distL="114300" distR="114300" simplePos="0" relativeHeight="251680768" behindDoc="0" locked="0" layoutInCell="1" allowOverlap="1" wp14:anchorId="310E90BF" wp14:editId="57CEFB11">
+            <wp:simplePos x="0" y="0"/>
+            <wp:positionH relativeFrom="column">
+              <wp:posOffset>200025</wp:posOffset>
+            </wp:positionH>
+            <wp:positionV relativeFrom="paragraph">
+              <wp:posOffset>1964690</wp:posOffset>
+            </wp:positionV>
+            <wp:extent cx="2066925" cy="1000125"/>
+            <wp:effectExtent l="0" t="0" r="9525" b="9525"/>
+            <wp:wrapThrough wrapText="bothSides">
+              <wp:wrapPolygon edited="0">
+                <wp:start x="0" y="0"/>
+                <wp:lineTo x="0" y="21394"/>
+                <wp:lineTo x="21500" y="21394"/>
+                <wp:lineTo x="21500" y="0"/>
+                <wp:lineTo x="0" y="0"/>
+              </wp:wrapPolygon>
+            </wp:wrapThrough>
+            <wp:docPr id="296128601" name="Imagen 1"/>
+            <wp:cNvGraphicFramePr>
+              <a:graphicFrameLocks xmlns:a="http://schemas.openxmlformats.org/drawingml/2006/main" noChangeAspect="1"/>
+            </wp:cNvGraphicFramePr>
+            <a:graphic xmlns:a="http://schemas.openxmlformats.org/drawingml/2006/main">
+              <a:graphicData uri="http://schemas.openxmlformats.org/drawingml/2006/picture">
+                <pic:pic xmlns:pic="http://schemas.openxmlformats.org/drawingml/2006/picture">
+                  <pic:nvPicPr>
+                    <pic:cNvPr id="296128601" name=""/>
+                    <pic:cNvPicPr/>
+                  </pic:nvPicPr>
+                  <pic:blipFill>
+                    <a:blip r:embed="rId16">
+                      <a:extLst>
+                        <a:ext uri="{28A0092B-C50C-407E-A947-70E740481C1C}">
+                          <a14:useLocalDpi xmlns:a14="http://schemas.microsoft.com/office/drawing/2010/main" val="0"/>
+                        </a:ext>
+                      </a:extLst>
+                    </a:blip>
+                    <a:stretch>
+                      <a:fillRect/>
+                    </a:stretch>
+                  </pic:blipFill>
+                  <pic:spPr>
+                    <a:xfrm>
+                      <a:off x="0" y="0"/>
+                      <a:ext cx="2066925" cy="1000125"/>
+                    </a:xfrm>
+                    <a:prstGeom prst="rect">
+                      <a:avLst/>
+                    </a:prstGeom>
+                  </pic:spPr>
+                </pic:pic>
+              </a:graphicData>
+            </a:graphic>
+            <wp14:sizeRelH relativeFrom="page">
+              <wp14:pctWidth>0</wp14:pctWidth>
+            </wp14:sizeRelH>
+            <wp14:sizeRelV relativeFrom="page">
+              <wp14:pctHeight>0</wp14:pctHeight>
+            </wp14:sizeRelV>
+          </wp:anchor>
+        </w:drawing>
+      </w:r>
+      <w:r>
+        <w:drawing>
+          <wp:anchor distT="0" distB="0" distL="114300" distR="114300" simplePos="0" relativeHeight="251677696" behindDoc="0" locked="0" layoutInCell="1" allowOverlap="1" wp14:anchorId="2722C5D2" wp14:editId="70FA9264">
+            <wp:simplePos x="0" y="0"/>
+            <wp:positionH relativeFrom="column">
+              <wp:posOffset>6048375</wp:posOffset>
+            </wp:positionH>
+            <wp:positionV relativeFrom="paragraph">
+              <wp:posOffset>1898015</wp:posOffset>
+            </wp:positionV>
+            <wp:extent cx="1790700" cy="990600"/>
+            <wp:effectExtent l="0" t="0" r="0" b="0"/>
+            <wp:wrapThrough wrapText="bothSides">
+              <wp:wrapPolygon edited="0">
+                <wp:start x="0" y="0"/>
+                <wp:lineTo x="0" y="21185"/>
+                <wp:lineTo x="21370" y="21185"/>
+                <wp:lineTo x="21370" y="0"/>
+                <wp:lineTo x="0" y="0"/>
+              </wp:wrapPolygon>
+            </wp:wrapThrough>
+            <wp:docPr id="775923642" name="Imagen 1"/>
+            <wp:cNvGraphicFramePr>
+              <a:graphicFrameLocks xmlns:a="http://schemas.openxmlformats.org/drawingml/2006/main" noChangeAspect="1"/>
+            </wp:cNvGraphicFramePr>
+            <a:graphic xmlns:a="http://schemas.openxmlformats.org/drawingml/2006/main">
+              <a:graphicData uri="http://schemas.openxmlformats.org/drawingml/2006/picture">
+                <pic:pic xmlns:pic="http://schemas.openxmlformats.org/drawingml/2006/picture">
+                  <pic:nvPicPr>
+                    <pic:cNvPr id="775923642" name=""/>
+                    <pic:cNvPicPr/>
+                  </pic:nvPicPr>
+                  <pic:blipFill>
+                    <a:blip r:embed="rId17">
+                      <a:extLst>
+                        <a:ext uri="{28A0092B-C50C-407E-A947-70E740481C1C}">
+                          <a14:useLocalDpi xmlns:a14="http://schemas.microsoft.com/office/drawing/2010/main" val="0"/>
+                        </a:ext>
+                      </a:extLst>
+                    </a:blip>
+                    <a:stretch>
+                      <a:fillRect/>
+                    </a:stretch>
+                  </pic:blipFill>
+                  <pic:spPr>
+                    <a:xfrm>
+                      <a:off x="0" y="0"/>
+                      <a:ext cx="1790700" cy="990600"/>
+                    </a:xfrm>
+                    <a:prstGeom prst="rect">
+                      <a:avLst/>
+                    </a:prstGeom>
+                  </pic:spPr>
+                </pic:pic>
+              </a:graphicData>
+            </a:graphic>
+            <wp14:sizeRelH relativeFrom="page">
+              <wp14:pctWidth>0</wp14:pctWidth>
+            </wp14:sizeRelH>
+            <wp14:sizeRelV relativeFrom="page">
+              <wp14:pctHeight>0</wp14:pctHeight>
+            </wp14:sizeRelV>
+          </wp:anchor>
+        </w:drawing>
+      </w:r>
+      <w:r>
+        <w:drawing>
+          <wp:anchor distT="0" distB="0" distL="114300" distR="114300" simplePos="0" relativeHeight="251679744" behindDoc="0" locked="0" layoutInCell="1" allowOverlap="1" wp14:anchorId="70CA89C9" wp14:editId="286CCCD3">
+            <wp:simplePos x="0" y="0"/>
+            <wp:positionH relativeFrom="column">
+              <wp:posOffset>2657475</wp:posOffset>
+            </wp:positionH>
+            <wp:positionV relativeFrom="paragraph">
+              <wp:posOffset>1631315</wp:posOffset>
+            </wp:positionV>
+            <wp:extent cx="1628775" cy="1807845"/>
+            <wp:effectExtent l="0" t="0" r="9525" b="1905"/>
+            <wp:wrapThrough wrapText="bothSides">
+              <wp:wrapPolygon edited="0">
+                <wp:start x="0" y="0"/>
+                <wp:lineTo x="0" y="21395"/>
+                <wp:lineTo x="21474" y="21395"/>
+                <wp:lineTo x="21474" y="0"/>
+                <wp:lineTo x="0" y="0"/>
+              </wp:wrapPolygon>
+            </wp:wrapThrough>
+            <wp:docPr id="837526062" name="Imagen 1"/>
+            <wp:cNvGraphicFramePr>
+              <a:graphicFrameLocks xmlns:a="http://schemas.openxmlformats.org/drawingml/2006/main" noChangeAspect="1"/>
+            </wp:cNvGraphicFramePr>
+            <a:graphic xmlns:a="http://schemas.openxmlformats.org/drawingml/2006/main">
+              <a:graphicData uri="http://schemas.openxmlformats.org/drawingml/2006/picture">
+                <pic:pic xmlns:pic="http://schemas.openxmlformats.org/drawingml/2006/picture">
+                  <pic:nvPicPr>
+                    <pic:cNvPr id="837526062" name=""/>
+                    <pic:cNvPicPr/>
+                  </pic:nvPicPr>
+                  <pic:blipFill>
+                    <a:blip r:embed="rId18">
+                      <a:extLst>
+                        <a:ext uri="{28A0092B-C50C-407E-A947-70E740481C1C}">
+                          <a14:useLocalDpi xmlns:a14="http://schemas.microsoft.com/office/drawing/2010/main" val="0"/>
+                        </a:ext>
+                      </a:extLst>
+                    </a:blip>
+                    <a:stretch>
+                      <a:fillRect/>
+                    </a:stretch>
+                  </pic:blipFill>
+                  <pic:spPr>
+                    <a:xfrm>
+                      <a:off x="0" y="0"/>
+                      <a:ext cx="1628775" cy="1807845"/>
+                    </a:xfrm>
+                    <a:prstGeom prst="rect">
+                      <a:avLst/>
+                    </a:prstGeom>
+                  </pic:spPr>
+                </pic:pic>
+              </a:graphicData>
+            </a:graphic>
+            <wp14:sizeRelH relativeFrom="page">
+              <wp14:pctWidth>0</wp14:pctWidth>
+            </wp14:sizeRelH>
+            <wp14:sizeRelV relativeFrom="page">
+              <wp14:pctHeight>0</wp14:pctHeight>
+            </wp14:sizeRelV>
+          </wp:anchor>
+        </w:drawing>
+      </w:r>
+    </w:p>
+    <w:p>
+      <w:r>
+        <w:drawing>
+          <wp:anchor distT="0" distB="0" distL="114300" distR="114300" simplePos="0" relativeHeight="251674624" behindDoc="0" locked="0" layoutInCell="1" allowOverlap="1" wp14:anchorId="5B952E23" wp14:editId="055852CA">
+            <wp:simplePos x="0" y="0"/>
+            <wp:positionH relativeFrom="column">
+              <wp:posOffset>-200025</wp:posOffset>
+            </wp:positionH>
+            <wp:positionV relativeFrom="paragraph">
+              <wp:posOffset>2401570</wp:posOffset>
+            </wp:positionV>
+            <wp:extent cx="5010150" cy="1819275"/>
+            <wp:effectExtent l="0" t="0" r="0" b="9525"/>
+            <wp:wrapThrough wrapText="bothSides">
+              <wp:wrapPolygon edited="0">
+                <wp:start x="0" y="0"/>
+                <wp:lineTo x="0" y="21487"/>
+                <wp:lineTo x="21518" y="21487"/>
+                <wp:lineTo x="21518" y="0"/>
+                <wp:lineTo x="0" y="0"/>
+              </wp:wrapPolygon>
+            </wp:wrapThrough>
+            <wp:docPr id="1157781830" name="Imagen 1"/>
+            <wp:cNvGraphicFramePr>
+              <a:graphicFrameLocks xmlns:a="http://schemas.openxmlformats.org/drawingml/2006/main" noChangeAspect="1"/>
+            </wp:cNvGraphicFramePr>
+            <a:graphic xmlns:a="http://schemas.openxmlformats.org/drawingml/2006/main">
+              <a:graphicData uri="http://schemas.openxmlformats.org/drawingml/2006/picture">
+                <pic:pic xmlns:pic="http://schemas.openxmlformats.org/drawingml/2006/picture">
+                  <pic:nvPicPr>
+                    <pic:cNvPr id="1157781830" name=""/>
+                    <pic:cNvPicPr/>
+                  </pic:nvPicPr>
+                  <pic:blipFill>
+                    <a:blip r:embed="rId19">
+                      <a:extLst>
+                        <a:ext uri="{28A0092B-C50C-407E-A947-70E740481C1C}">
+                          <a14:useLocalDpi xmlns:a14="http://schemas.microsoft.com/office/drawing/2010/main" val="0"/>
+                        </a:ext>
+                      </a:extLst>
+                    </a:blip>
+                    <a:stretch>
+                      <a:fillRect/>
+                    </a:stretch>
+                  </pic:blipFill>
+                  <pic:spPr>
+                    <a:xfrm>
+                      <a:off x="0" y="0"/>
+                      <a:ext cx="5010150" cy="1819275"/>
+                    </a:xfrm>
+                    <a:prstGeom prst="rect">
+                      <a:avLst/>
+                    </a:prstGeom>
+                  </pic:spPr>
+                </pic:pic>
+              </a:graphicData>
+            </a:graphic>
+            <wp14:sizeRelH relativeFrom="page">
+              <wp14:pctWidth>0</wp14:pctWidth>
+            </wp14:sizeRelH>
+            <wp14:sizeRelV relativeFrom="page">
+              <wp14:pctHeight>0</wp14:pctHeight>
+            </wp14:sizeRelV>
+          </wp:anchor>
+        </w:drawing>
+      </w:r>
+      <w:r>
+        <w:br w:type="page"/>
+      </w:r>
+    </w:p>
+    <w:p/>
+    <w:p>
+      <w:r>
+        <w:br w:type="page"/>
+      </w:r>
+    </w:p>
+    <w:p>
+      <w:r>
+        <w:rPr>
+          <w:rFonts w:ascii="Bahnschrift SemiBold" w:hAnsi="Bahnschrift SemiBold"/>
+          <w:b/>
+          <w:bCs/>
+          <w:noProof/>
+          <w:sz w:val="72"/>
+          <w:szCs w:val="72"/>
+          <w:u w:val="single"/>
+        </w:rPr>
+        <w:lastRenderedPageBreak/>
+        <mc:AlternateContent>
+          <mc:Choice Requires="wps">
+            <w:drawing>
+              <wp:anchor distT="45720" distB="45720" distL="114300" distR="114300" simplePos="0" relativeHeight="251682816" behindDoc="0" locked="0" layoutInCell="1" allowOverlap="1" wp14:anchorId="7EBA6425" wp14:editId="4B3F797E">
+                <wp:simplePos x="0" y="0"/>
+                <wp:positionH relativeFrom="column">
+                  <wp:posOffset>0</wp:posOffset>
+                </wp:positionH>
+                <wp:positionV relativeFrom="paragraph">
+                  <wp:posOffset>742950</wp:posOffset>
+                </wp:positionV>
+                <wp:extent cx="9496425" cy="1790700"/>
+                <wp:effectExtent l="0" t="0" r="0" b="0"/>
+                <wp:wrapSquare wrapText="bothSides"/>
+                <wp:docPr id="744309168" name="Cuadro de texto 2"/>
+                <wp:cNvGraphicFramePr>
+                  <a:graphicFrameLocks xmlns:a="http://schemas.openxmlformats.org/drawingml/2006/main"/>
+                </wp:cNvGraphicFramePr>
+                <a:graphic xmlns:a="http://schemas.openxmlformats.org/drawingml/2006/main">
+                  <a:graphicData uri="http://schemas.microsoft.com/office/word/2010/wordprocessingShape">
+                    <wps:wsp>
+                      <wps:cNvSpPr txBox="1">
+                        <a:spLocks noChangeArrowheads="1"/>
+                      </wps:cNvSpPr>
+                      <wps:spPr bwMode="auto">
+                        <a:xfrm>
+                          <a:off x="0" y="0"/>
+                          <a:ext cx="9496425" cy="1790700"/>
+                        </a:xfrm>
+                        <a:prstGeom prst="rect">
+                          <a:avLst/>
+                        </a:prstGeom>
+                        <a:noFill/>
+                        <a:ln w="9525">
+                          <a:noFill/>
+                          <a:miter lim="800000"/>
+                          <a:headEnd/>
+                          <a:tailEnd/>
+                        </a:ln>
+                      </wps:spPr>
+                      <wps:txbx>
+                        <w:txbxContent>
+                          <w:p>
+                            <w:pPr>
+                              <w:jc w:val="both"/>
+                              <w:rPr>
+                                <w:sz w:val="36"/>
+                                <w:szCs w:val="36"/>
+                              </w:rPr>
+                            </w:pPr>
+                            <w:r>
+                              <w:rPr>
+                                <w:sz w:val="36"/>
+                                <w:szCs w:val="36"/>
+                              </w:rPr>
+                              <w:t xml:space="preserve">En esta sección mostraré </w:t>
+                            </w:r>
+                            <w:r>
+                              <w:rPr>
+                                <w:sz w:val="36"/>
+                                <w:szCs w:val="36"/>
+                              </w:rPr>
+                              <w:t xml:space="preserve">todas las vistas y sus distintas distribuciones </w:t>
+                            </w:r>
+                            <w:r>
+                              <w:rPr>
+                                <w:sz w:val="36"/>
+                                <w:szCs w:val="36"/>
+                              </w:rPr>
+                              <w:t>que tendrá la web.</w:t>
+                            </w:r>
+                          </w:p>
+                          <w:p>
+                            <w:pPr>
+                              <w:jc w:val="both"/>
+                              <w:rPr>
+                                <w:sz w:val="36"/>
+                                <w:szCs w:val="36"/>
+                              </w:rPr>
+                            </w:pPr>
+                            <w:r>
+                              <w:rPr>
+                                <w:sz w:val="36"/>
+                                <w:szCs w:val="36"/>
+                              </w:rPr>
+                              <w:t>Incluye vista de usuario y sus distintos cambios para la versión de administrador.</w:t>
+                            </w:r>
+                          </w:p>
+                          <w:p>
+                            <w:pPr>
+                              <w:jc w:val="both"/>
+                              <w:rPr>
+                                <w:sz w:val="36"/>
+                                <w:szCs w:val="36"/>
+                              </w:rPr>
+                            </w:pPr>
+                            <w:r>
+                              <w:rPr>
+                                <w:sz w:val="36"/>
+                                <w:szCs w:val="36"/>
+                              </w:rPr>
+                              <w:t xml:space="preserve">Vistas: </w:t>
+                            </w:r>
+                            <w:r>
+                              <w:rPr>
+                                <w:sz w:val="36"/>
+                                <w:szCs w:val="36"/>
+                              </w:rPr>
+                              <w:tab/>
+                            </w:r>
+                            <w:r>
+                              <w:rPr>
+                                <w:sz w:val="36"/>
+                                <w:szCs w:val="36"/>
+                              </w:rPr>
+                              <w:t>Inicio</w:t>
+                            </w:r>
+                            <w:r>
+                              <w:rPr>
+                                <w:sz w:val="36"/>
+                                <w:szCs w:val="36"/>
+                              </w:rPr>
+                              <w:t xml:space="preserve"> - Registro</w:t>
+                            </w:r>
+                            <w:r>
+                              <w:rPr>
+                                <w:sz w:val="36"/>
+                                <w:szCs w:val="36"/>
+                              </w:rPr>
+                              <w:t xml:space="preserve"> / Perfil Usuario / Dedicada Moto + General / Dedicada Fabricante </w:t>
+                            </w:r>
+                            <w:r>
+                              <w:rPr>
+                                <w:sz w:val="36"/>
+                                <w:szCs w:val="36"/>
+                              </w:rPr>
+                              <w:t>+ General</w:t>
+                            </w:r>
+                            <w:r>
+                              <w:rPr>
+                                <w:sz w:val="36"/>
+                                <w:szCs w:val="36"/>
+                              </w:rPr>
+                              <w:t xml:space="preserve"> </w:t>
+                            </w:r>
+                          </w:p>
+                          <w:p>
+                            <w:pPr>
+                              <w:jc w:val="both"/>
+                              <w:rPr>
+                                <w:sz w:val="36"/>
+                                <w:szCs w:val="36"/>
+                              </w:rPr>
+                            </w:pPr>
+                            <w:r>
+                              <w:rPr>
+                                <w:sz w:val="36"/>
+                                <w:szCs w:val="36"/>
+                              </w:rPr>
+                              <w:t xml:space="preserve">Vistas Extras </w:t>
+                            </w:r>
+                            <w:proofErr w:type="spellStart"/>
+                            <w:r>
+                              <w:rPr>
+                                <w:sz w:val="36"/>
+                                <w:szCs w:val="36"/>
+                              </w:rPr>
+                              <w:t>Admin</w:t>
+                            </w:r>
+                            <w:proofErr w:type="spellEnd"/>
+                            <w:r>
+                              <w:rPr>
+                                <w:sz w:val="36"/>
+                                <w:szCs w:val="36"/>
+                              </w:rPr>
+                              <w:t xml:space="preserve">: </w:t>
+                            </w:r>
+                            <w:r>
+                              <w:rPr>
+                                <w:sz w:val="36"/>
+                                <w:szCs w:val="36"/>
+                              </w:rPr>
+                              <w:tab/>
+                            </w:r>
+                            <w:r>
+                              <w:rPr>
+                                <w:sz w:val="36"/>
+                                <w:szCs w:val="36"/>
+                              </w:rPr>
+                              <w:t xml:space="preserve">Gestión Usuarios / </w:t>
+                            </w:r>
+                            <w:r>
+                              <w:rPr>
+                                <w:sz w:val="36"/>
+                                <w:szCs w:val="36"/>
+                              </w:rPr>
+                              <w:t xml:space="preserve">Gestión </w:t>
+                            </w:r>
+                            <w:r>
+                              <w:rPr>
+                                <w:sz w:val="36"/>
+                                <w:szCs w:val="36"/>
+                              </w:rPr>
+                              <w:t>de API / Registros de Cambios</w:t>
+                            </w:r>
+                          </w:p>
+                        </w:txbxContent>
+                      </wps:txbx>
+                      <wps:bodyPr rot="0" vert="horz" wrap="square" lIns="91440" tIns="45720" rIns="91440" bIns="45720" anchor="t" anchorCtr="0">
+                        <a:noAutofit/>
+                      </wps:bodyPr>
+                    </wps:wsp>
+                  </a:graphicData>
+                </a:graphic>
+                <wp14:sizeRelH relativeFrom="margin">
+                  <wp14:pctWidth>0</wp14:pctWidth>
+                </wp14:sizeRelH>
+                <wp14:sizeRelV relativeFrom="margin">
+                  <wp14:pctHeight>0</wp14:pctHeight>
+                </wp14:sizeRelV>
+              </wp:anchor>
+            </w:drawing>
+          </mc:Choice>
+          <mc:Fallback>
+            <w:pict>
+              <v:shape w14:anchorId="7EBA6425" id="_x0000_s1031" type="#_x0000_t202" style="position:absolute;margin-left:0;margin-top:58.5pt;width:747.75pt;height:141pt;z-index:251682816;visibility:visible;mso-wrap-style:square;mso-width-percent:0;mso-height-percent:0;mso-wrap-distance-left:9pt;mso-wrap-distance-top:3.6pt;mso-wrap-distance-right:9pt;mso-wrap-distance-bottom:3.6pt;mso-position-horizontal:absolute;mso-position-horizontal-relative:text;mso-position-vertical:absolute;mso-position-vertical-relative:text;mso-width-percent:0;mso-height-percent:0;mso-width-relative:margin;mso-height-relative:margin;v-text-anchor:top" o:gfxdata="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" filled="f" stroked="f">
+                <v:textbox>
+                  <w:txbxContent>
+                    <w:p>
+                      <w:pPr>
+                        <w:jc w:val="both"/>
+                        <w:rPr>
+                          <w:sz w:val="36"/>
+                          <w:szCs w:val="36"/>
+                        </w:rPr>
+                      </w:pPr>
+                      <w:r>
+                        <w:rPr>
+                          <w:sz w:val="36"/>
+                          <w:szCs w:val="36"/>
+                        </w:rPr>
+                        <w:t xml:space="preserve">En esta sección mostraré </w:t>
+                      </w:r>
+                      <w:r>
+                        <w:rPr>
+                          <w:sz w:val="36"/>
+                          <w:szCs w:val="36"/>
+                        </w:rPr>
+                        <w:t xml:space="preserve">todas las vistas y sus distintas distribuciones </w:t>
+                      </w:r>
+                      <w:r>
+                        <w:rPr>
+                          <w:sz w:val="36"/>
+                          <w:szCs w:val="36"/>
+                        </w:rPr>
+                        <w:t>que tendrá la web.</w:t>
+                      </w:r>
+                    </w:p>
+                    <w:p>
+                      <w:pPr>
+                        <w:jc w:val="both"/>
+                        <w:rPr>
+                          <w:sz w:val="36"/>
+                          <w:szCs w:val="36"/>
+                        </w:rPr>
+                      </w:pPr>
+                      <w:r>
+                        <w:rPr>
+                          <w:sz w:val="36"/>
+                          <w:szCs w:val="36"/>
+                        </w:rPr>
+                        <w:t>Incluye vista de usuario y sus distintos cambios para la versión de administrador.</w:t>
+                      </w:r>
+                    </w:p>
+                    <w:p>
+                      <w:pPr>
+                        <w:jc w:val="both"/>
+                        <w:rPr>
+                          <w:sz w:val="36"/>
+                          <w:szCs w:val="36"/>
+                        </w:rPr>
+                      </w:pPr>
+                      <w:r>
+                        <w:rPr>
+                          <w:sz w:val="36"/>
+                          <w:szCs w:val="36"/>
+                        </w:rPr>
+                        <w:t xml:space="preserve">Vistas: </w:t>
+                      </w:r>
+                      <w:r>
+                        <w:rPr>
+                          <w:sz w:val="36"/>
+                          <w:szCs w:val="36"/>
+                        </w:rPr>
+                        <w:tab/>
+                      </w:r>
+                      <w:r>
+                        <w:rPr>
+                          <w:sz w:val="36"/>
+                          <w:szCs w:val="36"/>
+                        </w:rPr>
+                        <w:t>Inicio</w:t>
+                      </w:r>
+                      <w:r>
+                        <w:rPr>
+                          <w:sz w:val="36"/>
+                          <w:szCs w:val="36"/>
+                        </w:rPr>
+                        <w:t xml:space="preserve"> - Registro</w:t>
+                      </w:r>
+                      <w:r>
+                        <w:rPr>
+                          <w:sz w:val="36"/>
+                          <w:szCs w:val="36"/>
+                        </w:rPr>
+                        <w:t xml:space="preserve"> / Perfil Usuario / Dedicada Moto + General / Dedicada Fabricante </w:t>
+                      </w:r>
+                      <w:r>
+                        <w:rPr>
+                          <w:sz w:val="36"/>
+                          <w:szCs w:val="36"/>
+                        </w:rPr>
+                        <w:t>+ General</w:t>
+                      </w:r>
+                      <w:r>
+                        <w:rPr>
+                          <w:sz w:val="36"/>
+                          <w:szCs w:val="36"/>
+                        </w:rPr>
+                        <w:t xml:space="preserve"> </w:t>
+                      </w:r>
+                    </w:p>
+                    <w:p>
+                      <w:pPr>
+                        <w:jc w:val="both"/>
+                        <w:rPr>
+                          <w:sz w:val="36"/>
+                          <w:szCs w:val="36"/>
+                        </w:rPr>
+                      </w:pPr>
+                      <w:r>
+                        <w:rPr>
+                          <w:sz w:val="36"/>
+                          <w:szCs w:val="36"/>
+                        </w:rPr>
+                        <w:t xml:space="preserve">Vistas Extras </w:t>
+                      </w:r>
+                      <w:proofErr w:type="spellStart"/>
+                      <w:r>
+                        <w:rPr>
+                          <w:sz w:val="36"/>
+                          <w:szCs w:val="36"/>
+                        </w:rPr>
+                        <w:t>Admin</w:t>
+                      </w:r>
+                      <w:proofErr w:type="spellEnd"/>
+                      <w:r>
+                        <w:rPr>
+                          <w:sz w:val="36"/>
+                          <w:szCs w:val="36"/>
+                        </w:rPr>
+                        <w:t xml:space="preserve">: </w:t>
+                      </w:r>
+                      <w:r>
+                        <w:rPr>
+                          <w:sz w:val="36"/>
+                          <w:szCs w:val="36"/>
+                        </w:rPr>
+                        <w:tab/>
+                      </w:r>
+                      <w:r>
+                        <w:rPr>
+                          <w:sz w:val="36"/>
+                          <w:szCs w:val="36"/>
+                        </w:rPr>
+                        <w:t xml:space="preserve">Gestión Usuarios / </w:t>
+                      </w:r>
+                      <w:r>
+                        <w:rPr>
+                          <w:sz w:val="36"/>
+                          <w:szCs w:val="36"/>
+                        </w:rPr>
+                        <w:t xml:space="preserve">Gestión </w:t>
+                      </w:r>
+                      <w:r>
+                        <w:rPr>
+                          <w:sz w:val="36"/>
+                          <w:szCs w:val="36"/>
+                        </w:rPr>
+                        <w:t>de API / Registros de Cambios</w:t>
+                      </w:r>
+                    </w:p>
+                  </w:txbxContent>
+                </v:textbox>
+                <w10:wrap type="square"/>
+              </v:shape>
+            </w:pict>
+          </mc:Fallback>
+        </mc:AlternateContent>
+      </w:r>
+      <w:r>
+        <w:rPr>
+          <w:rFonts w:ascii="Bahnschrift SemiBold" w:hAnsi="Bahnschrift SemiBold"/>
+          <w:b/>
+          <w:bCs/>
+          <w:sz w:val="72"/>
+          <w:szCs w:val="72"/>
+          <w:u w:val="single"/>
+        </w:rPr>
+        <w:t>VISTAS</w:t>
       </w:r>
     </w:p>
     <w:sectPr>
@@ -1036,12 +3079,11 @@
   <w:style w:type="paragraph" w:default="1" w:styleId="Normal">
     <w:name w:val="Normal"/>
     <w:qFormat/>
-    <w:rsid w:val="00E86BFF"/>
+    <w:rsid w:val="00C43D68"/>
   </w:style>
   <w:style w:type="character" w:default="1" w:styleId="Fuentedeprrafopredeter">
     <w:name w:val="Default Paragraph Font"/>
     <w:uiPriority w:val="1"/>
-    <w:semiHidden/>
     <w:unhideWhenUsed/>
   </w:style>
   <w:style w:type="table" w:default="1" w:styleId="Tablanormal">

</xml_diff>